<commit_message>
Last Commit, Projected Finished
</commit_message>
<xml_diff>
--- a/AirportScreen/AirportScreenRequirements.docx
+++ b/AirportScreen/AirportScreenRequirements.docx
@@ -1132,50 +1132,4616 @@
       </w:tr>
     </w:tbl>
     <w:p/>
+    <w:tbl>
+      <w:tblPr>
+        <w:tblW w:w="9847" w:type="dxa"/>
+        <w:jc w:val="center"/>
+        <w:tblBorders>
+          <w:top w:val="single" w:sz="4" w:space="0" w:color="000000"/>
+          <w:left w:val="single" w:sz="4" w:space="0" w:color="000000"/>
+          <w:bottom w:val="single" w:sz="4" w:space="0" w:color="000000"/>
+          <w:right w:val="single" w:sz="4" w:space="0" w:color="000000"/>
+          <w:insideH w:val="single" w:sz="4" w:space="0" w:color="000000"/>
+          <w:insideV w:val="single" w:sz="4" w:space="0" w:color="000000"/>
+        </w:tblBorders>
+        <w:tblLayout w:type="fixed"/>
+        <w:tblLook w:val="0000" w:firstRow="0" w:lastRow="0" w:firstColumn="0" w:lastColumn="0" w:noHBand="0" w:noVBand="0"/>
+      </w:tblPr>
+      <w:tblGrid>
+        <w:gridCol w:w="1762"/>
+        <w:gridCol w:w="8085"/>
+      </w:tblGrid>
+      <w:tr>
+        <w:trPr>
+          <w:jc w:val="center"/>
+        </w:trPr>
+        <w:tc>
+          <w:tcPr>
+            <w:tcW w:w="1762" w:type="dxa"/>
+            <w:tcBorders>
+              <w:top w:val="single" w:sz="4" w:space="0" w:color="000000"/>
+              <w:left w:val="single" w:sz="4" w:space="0" w:color="000000"/>
+              <w:bottom w:val="single" w:sz="4" w:space="0" w:color="000000"/>
+              <w:right w:val="single" w:sz="4" w:space="0" w:color="000000"/>
+            </w:tcBorders>
+            <w:shd w:val="clear" w:color="auto" w:fill="F3F3F3"/>
+            <w:vAlign w:val="center"/>
+          </w:tcPr>
+          <w:p>
+            <w:pPr>
+              <w:pStyle w:val="Sinespaciado"/>
+            </w:pPr>
+            <w:r>
+              <w:t>Nombre</w:t>
+            </w:r>
+          </w:p>
+        </w:tc>
+        <w:tc>
+          <w:tcPr>
+            <w:tcW w:w="8085" w:type="dxa"/>
+            <w:tcBorders>
+              <w:top w:val="single" w:sz="4" w:space="0" w:color="000000"/>
+              <w:left w:val="single" w:sz="4" w:space="0" w:color="000000"/>
+              <w:bottom w:val="single" w:sz="4" w:space="0" w:color="000000"/>
+              <w:right w:val="single" w:sz="4" w:space="0" w:color="000000"/>
+            </w:tcBorders>
+          </w:tcPr>
+          <w:p>
+            <w:pPr>
+              <w:pBdr>
+                <w:top w:val="nil"/>
+                <w:left w:val="nil"/>
+                <w:bottom w:val="nil"/>
+                <w:right w:val="nil"/>
+                <w:between w:val="nil"/>
+              </w:pBdr>
+              <w:tabs>
+                <w:tab w:val="left" w:pos="1590"/>
+              </w:tabs>
+              <w:spacing w:after="100"/>
+              <w:rPr>
+                <w:b/>
+                <w:color w:val="000000"/>
+                <w:sz w:val="20"/>
+                <w:szCs w:val="20"/>
+              </w:rPr>
+            </w:pPr>
+            <w:r>
+              <w:rPr>
+                <w:b/>
+                <w:color w:val="000000"/>
+                <w:sz w:val="20"/>
+                <w:szCs w:val="20"/>
+              </w:rPr>
+              <w:t>R. # 4</w:t>
+            </w:r>
+            <w:r>
+              <w:rPr>
+                <w:b/>
+                <w:color w:val="000000"/>
+                <w:sz w:val="20"/>
+                <w:szCs w:val="20"/>
+              </w:rPr>
+              <w:t xml:space="preserve">. </w:t>
+            </w:r>
+            <w:r>
+              <w:rPr>
+                <w:b/>
+                <w:color w:val="000000"/>
+                <w:sz w:val="20"/>
+                <w:szCs w:val="20"/>
+              </w:rPr>
+              <w:t>Mostrar tiempo tardado</w:t>
+            </w:r>
+          </w:p>
+        </w:tc>
+      </w:tr>
+      <w:tr>
+        <w:trPr>
+          <w:jc w:val="center"/>
+        </w:trPr>
+        <w:tc>
+          <w:tcPr>
+            <w:tcW w:w="1762" w:type="dxa"/>
+            <w:tcBorders>
+              <w:top w:val="single" w:sz="4" w:space="0" w:color="000000"/>
+              <w:left w:val="single" w:sz="4" w:space="0" w:color="000000"/>
+              <w:bottom w:val="single" w:sz="4" w:space="0" w:color="000000"/>
+              <w:right w:val="single" w:sz="4" w:space="0" w:color="000000"/>
+            </w:tcBorders>
+            <w:shd w:val="clear" w:color="auto" w:fill="F3F3F3"/>
+            <w:vAlign w:val="center"/>
+          </w:tcPr>
+          <w:p>
+            <w:pPr>
+              <w:pBdr>
+                <w:top w:val="nil"/>
+                <w:left w:val="nil"/>
+                <w:bottom w:val="nil"/>
+                <w:right w:val="nil"/>
+                <w:between w:val="nil"/>
+              </w:pBdr>
+              <w:spacing w:after="100"/>
+              <w:rPr>
+                <w:b/>
+                <w:color w:val="000000"/>
+                <w:sz w:val="20"/>
+                <w:szCs w:val="20"/>
+              </w:rPr>
+            </w:pPr>
+            <w:r>
+              <w:rPr>
+                <w:b/>
+                <w:color w:val="000000"/>
+                <w:sz w:val="20"/>
+                <w:szCs w:val="20"/>
+              </w:rPr>
+              <w:t>Resumen</w:t>
+            </w:r>
+          </w:p>
+        </w:tc>
+        <w:tc>
+          <w:tcPr>
+            <w:tcW w:w="8085" w:type="dxa"/>
+            <w:tcBorders>
+              <w:top w:val="single" w:sz="4" w:space="0" w:color="000000"/>
+              <w:left w:val="single" w:sz="4" w:space="0" w:color="000000"/>
+              <w:bottom w:val="single" w:sz="4" w:space="0" w:color="000000"/>
+              <w:right w:val="single" w:sz="4" w:space="0" w:color="000000"/>
+            </w:tcBorders>
+          </w:tcPr>
+          <w:p>
+            <w:pPr>
+              <w:pBdr>
+                <w:top w:val="nil"/>
+                <w:left w:val="nil"/>
+                <w:bottom w:val="nil"/>
+                <w:right w:val="nil"/>
+                <w:between w:val="nil"/>
+              </w:pBdr>
+              <w:spacing w:after="100"/>
+              <w:rPr>
+                <w:color w:val="000000"/>
+                <w:sz w:val="20"/>
+                <w:szCs w:val="20"/>
+              </w:rPr>
+            </w:pPr>
+            <w:r>
+              <w:rPr>
+                <w:color w:val="000000"/>
+                <w:sz w:val="20"/>
+                <w:szCs w:val="20"/>
+              </w:rPr>
+              <w:t xml:space="preserve">Permite </w:t>
+            </w:r>
+            <w:r>
+              <w:rPr>
+                <w:color w:val="000000"/>
+                <w:sz w:val="20"/>
+                <w:szCs w:val="20"/>
+              </w:rPr>
+              <w:t>calcular y mostrar el tiempo en milisegundos que se han necesitado para completar una acción del programa.</w:t>
+            </w:r>
+          </w:p>
+        </w:tc>
+      </w:tr>
+      <w:tr>
+        <w:trPr>
+          <w:trHeight w:val="300"/>
+          <w:jc w:val="center"/>
+        </w:trPr>
+        <w:tc>
+          <w:tcPr>
+            <w:tcW w:w="9847" w:type="dxa"/>
+            <w:gridSpan w:val="2"/>
+            <w:tcBorders>
+              <w:top w:val="single" w:sz="4" w:space="0" w:color="000000"/>
+              <w:left w:val="single" w:sz="4" w:space="0" w:color="000000"/>
+              <w:bottom w:val="single" w:sz="4" w:space="0" w:color="000000"/>
+              <w:right w:val="single" w:sz="4" w:space="0" w:color="000000"/>
+            </w:tcBorders>
+            <w:shd w:val="clear" w:color="auto" w:fill="737373"/>
+            <w:vAlign w:val="center"/>
+          </w:tcPr>
+          <w:p>
+            <w:pPr>
+              <w:pBdr>
+                <w:top w:val="nil"/>
+                <w:left w:val="nil"/>
+                <w:bottom w:val="nil"/>
+                <w:right w:val="nil"/>
+                <w:between w:val="nil"/>
+              </w:pBdr>
+              <w:spacing w:after="100"/>
+              <w:rPr>
+                <w:b/>
+                <w:color w:val="FFFFFF"/>
+                <w:sz w:val="20"/>
+                <w:szCs w:val="20"/>
+              </w:rPr>
+            </w:pPr>
+            <w:r>
+              <w:rPr>
+                <w:b/>
+                <w:color w:val="FFFFFF"/>
+                <w:sz w:val="20"/>
+                <w:szCs w:val="20"/>
+              </w:rPr>
+              <w:t>Entradas</w:t>
+            </w:r>
+          </w:p>
+        </w:tc>
+      </w:tr>
+      <w:tr>
+        <w:trPr>
+          <w:jc w:val="center"/>
+        </w:trPr>
+        <w:tc>
+          <w:tcPr>
+            <w:tcW w:w="9847" w:type="dxa"/>
+            <w:gridSpan w:val="2"/>
+            <w:tcBorders>
+              <w:top w:val="single" w:sz="4" w:space="0" w:color="000000"/>
+              <w:left w:val="single" w:sz="4" w:space="0" w:color="000000"/>
+              <w:bottom w:val="single" w:sz="4" w:space="0" w:color="000000"/>
+              <w:right w:val="single" w:sz="4" w:space="0" w:color="000000"/>
+            </w:tcBorders>
+          </w:tcPr>
+          <w:p>
+            <w:pPr>
+              <w:pBdr>
+                <w:top w:val="nil"/>
+                <w:left w:val="nil"/>
+                <w:bottom w:val="nil"/>
+                <w:right w:val="nil"/>
+                <w:between w:val="nil"/>
+              </w:pBdr>
+              <w:spacing w:after="100"/>
+              <w:rPr>
+                <w:color w:val="000000"/>
+                <w:sz w:val="20"/>
+                <w:szCs w:val="20"/>
+              </w:rPr>
+            </w:pPr>
+            <w:r>
+              <w:rPr>
+                <w:color w:val="000000"/>
+                <w:sz w:val="20"/>
+                <w:szCs w:val="20"/>
+              </w:rPr>
+              <w:t>&lt; Ninguno &gt;</w:t>
+            </w:r>
+          </w:p>
+        </w:tc>
+      </w:tr>
+      <w:tr>
+        <w:trPr>
+          <w:trHeight w:val="300"/>
+          <w:jc w:val="center"/>
+        </w:trPr>
+        <w:tc>
+          <w:tcPr>
+            <w:tcW w:w="9847" w:type="dxa"/>
+            <w:gridSpan w:val="2"/>
+            <w:tcBorders>
+              <w:top w:val="single" w:sz="4" w:space="0" w:color="000000"/>
+              <w:left w:val="single" w:sz="4" w:space="0" w:color="000000"/>
+              <w:bottom w:val="single" w:sz="4" w:space="0" w:color="000000"/>
+              <w:right w:val="single" w:sz="4" w:space="0" w:color="000000"/>
+            </w:tcBorders>
+            <w:shd w:val="clear" w:color="auto" w:fill="737373"/>
+            <w:vAlign w:val="center"/>
+          </w:tcPr>
+          <w:p>
+            <w:pPr>
+              <w:pBdr>
+                <w:top w:val="nil"/>
+                <w:left w:val="nil"/>
+                <w:bottom w:val="nil"/>
+                <w:right w:val="nil"/>
+                <w:between w:val="nil"/>
+              </w:pBdr>
+              <w:spacing w:after="100"/>
+              <w:rPr>
+                <w:b/>
+                <w:color w:val="FFFFFF"/>
+                <w:sz w:val="20"/>
+                <w:szCs w:val="20"/>
+              </w:rPr>
+            </w:pPr>
+            <w:r>
+              <w:rPr>
+                <w:b/>
+                <w:color w:val="FFFFFF"/>
+                <w:sz w:val="20"/>
+                <w:szCs w:val="20"/>
+              </w:rPr>
+              <w:t>Resultados</w:t>
+            </w:r>
+          </w:p>
+        </w:tc>
+      </w:tr>
+      <w:tr>
+        <w:trPr>
+          <w:trHeight w:val="300"/>
+          <w:jc w:val="center"/>
+        </w:trPr>
+        <w:tc>
+          <w:tcPr>
+            <w:tcW w:w="9847" w:type="dxa"/>
+            <w:gridSpan w:val="2"/>
+            <w:tcBorders>
+              <w:top w:val="single" w:sz="4" w:space="0" w:color="000000"/>
+              <w:left w:val="single" w:sz="4" w:space="0" w:color="000000"/>
+              <w:bottom w:val="single" w:sz="4" w:space="0" w:color="000000"/>
+              <w:right w:val="single" w:sz="4" w:space="0" w:color="000000"/>
+            </w:tcBorders>
+            <w:shd w:val="clear" w:color="auto" w:fill="auto"/>
+            <w:vAlign w:val="center"/>
+          </w:tcPr>
+          <w:p>
+            <w:pPr>
+              <w:pBdr>
+                <w:top w:val="nil"/>
+                <w:left w:val="nil"/>
+                <w:bottom w:val="nil"/>
+                <w:right w:val="nil"/>
+                <w:between w:val="nil"/>
+              </w:pBdr>
+              <w:spacing w:after="100"/>
+              <w:rPr>
+                <w:sz w:val="20"/>
+                <w:szCs w:val="20"/>
+              </w:rPr>
+            </w:pPr>
+            <w:r>
+              <w:rPr>
+                <w:sz w:val="20"/>
+                <w:szCs w:val="20"/>
+              </w:rPr>
+              <w:t xml:space="preserve">Tiempo tardado por el método en Milisegundos </w:t>
+            </w:r>
+          </w:p>
+        </w:tc>
+      </w:tr>
+    </w:tbl>
+    <w:p/>
+    <w:p/>
+    <w:p/>
     <w:p/>
     <w:p>
       <w:r>
+        <w:lastRenderedPageBreak/>
         <w:t>2.</w:t>
       </w:r>
       <w:r>
         <w:tab/>
         <w:t>Diagrama de Clases Completo</w:t>
       </w:r>
+    </w:p>
+    <w:p>
       <w:r>
         <w:rPr>
           <w:noProof/>
         </w:rPr>
-        <w:pict>
-          <v:shapetype id="_x0000_t75" coordsize="21600,21600" o:spt="75" o:preferrelative="t" path="m@4@5l@4@11@9@11@9@5xe" filled="f" stroked="f">
-            <v:stroke joinstyle="miter"/>
-            <v:formulas>
-              <v:f eqn="if lineDrawn pixelLineWidth 0"/>
-              <v:f eqn="sum @0 1 0"/>
-              <v:f eqn="sum 0 0 @1"/>
-              <v:f eqn="prod @2 1 2"/>
-              <v:f eqn="prod @3 21600 pixelWidth"/>
-              <v:f eqn="prod @3 21600 pixelHeight"/>
-              <v:f eqn="sum @0 0 1"/>
-              <v:f eqn="prod @6 1 2"/>
-              <v:f eqn="prod @7 21600 pixelWidth"/>
-              <v:f eqn="sum @8 21600 0"/>
-              <v:f eqn="prod @7 21600 pixelHeight"/>
-              <v:f eqn="sum @10 21600 0"/>
-            </v:formulas>
-            <v:path o:extrusionok="f" gradientshapeok="t" o:connecttype="rect"/>
-            <o:lock v:ext="edit" aspectratio="t"/>
-          </v:shapetype>
-          <v:shape id="_x0000_s1026" type="#_x0000_t75" style="position:absolute;margin-left:-52.8pt;margin-top:24.75pt;width:562.3pt;height:173.1pt;z-index:-251658752;mso-position-horizontal-relative:text;mso-position-vertical-relative:text;mso-width-relative:page;mso-height-relative:page" wrapcoords="-37 0 -37 21481 21600 21481 21600 0 -37 0">
-            <v:imagedata r:id="rId7" o:title="ZonaAmericaCD"/>
-            <w10:wrap type="through"/>
-          </v:shape>
-        </w:pict>
+        <w:drawing>
+          <wp:inline distT="0" distB="0" distL="0" distR="0" wp14:anchorId="5F8382F8" wp14:editId="53444E44">
+            <wp:extent cx="5612130" cy="4081780"/>
+            <wp:effectExtent l="0" t="0" r="7620" b="0"/>
+            <wp:docPr id="1" name="0 Imagen"/>
+            <wp:cNvGraphicFramePr>
+              <a:graphicFrameLocks xmlns:a="http://schemas.openxmlformats.org/drawingml/2006/main" noChangeAspect="1"/>
+            </wp:cNvGraphicFramePr>
+            <a:graphic xmlns:a="http://schemas.openxmlformats.org/drawingml/2006/main">
+              <a:graphicData uri="http://schemas.openxmlformats.org/drawingml/2006/picture">
+                <pic:pic xmlns:pic="http://schemas.openxmlformats.org/drawingml/2006/picture">
+                  <pic:nvPicPr>
+                    <pic:cNvPr id="0" name="airportScreenClassDiagram.jpg"/>
+                    <pic:cNvPicPr/>
+                  </pic:nvPicPr>
+                  <pic:blipFill>
+                    <a:blip r:embed="rId8" cstate="print">
+                      <a:extLst>
+                        <a:ext uri="{28A0092B-C50C-407E-A947-70E740481C1C}">
+                          <a14:useLocalDpi xmlns:a14="http://schemas.microsoft.com/office/drawing/2010/main" val="0"/>
+                        </a:ext>
+                      </a:extLst>
+                    </a:blip>
+                    <a:stretch>
+                      <a:fillRect/>
+                    </a:stretch>
+                  </pic:blipFill>
+                  <pic:spPr>
+                    <a:xfrm>
+                      <a:off x="0" y="0"/>
+                      <a:ext cx="5612130" cy="4081780"/>
+                    </a:xfrm>
+                    <a:prstGeom prst="rect">
+                      <a:avLst/>
+                    </a:prstGeom>
+                  </pic:spPr>
+                </pic:pic>
+              </a:graphicData>
+            </a:graphic>
+          </wp:inline>
+        </w:drawing>
       </w:r>
-      <w:bookmarkStart w:id="0" w:name="_GoBack"/>
-      <w:bookmarkEnd w:id="0"/>
     </w:p>
+    <w:p/>
+    <w:p/>
+    <w:p/>
+    <w:p/>
+    <w:p/>
+    <w:p/>
+    <w:p/>
+    <w:p/>
+    <w:p/>
+    <w:p/>
+    <w:p/>
+    <w:p/>
+    <w:p/>
+    <w:p/>
+    <w:p/>
+    <w:p/>
+    <w:p/>
+    <w:p/>
+    <w:p/>
+    <w:p/>
+    <w:p/>
+    <w:p>
+      <w:pPr>
+        <w:pStyle w:val="Prrafodelista"/>
+        <w:numPr>
+          <w:ilvl w:val="0"/>
+          <w:numId w:val="2"/>
+        </w:numPr>
+      </w:pPr>
+      <w:r>
+        <w:lastRenderedPageBreak/>
+        <w:t xml:space="preserve">      Diseño de Pruebas</w:t>
+      </w:r>
+    </w:p>
+    <w:p/>
+    <w:tbl>
+      <w:tblPr>
+        <w:tblW w:w="8910" w:type="dxa"/>
+        <w:tblInd w:w="100" w:type="dxa"/>
+        <w:tblLayout w:type="fixed"/>
+        <w:tblLook w:val="0600" w:firstRow="0" w:lastRow="0" w:firstColumn="0" w:lastColumn="0" w:noHBand="1" w:noVBand="1"/>
+      </w:tblPr>
+      <w:tblGrid>
+        <w:gridCol w:w="1701"/>
+        <w:gridCol w:w="2127"/>
+        <w:gridCol w:w="5082"/>
+      </w:tblGrid>
+      <w:tr>
+        <w:trPr>
+          <w:trHeight w:val="440"/>
+        </w:trPr>
+        <w:tc>
+          <w:tcPr>
+            <w:tcW w:w="1701" w:type="dxa"/>
+            <w:tcBorders>
+              <w:top w:val="single" w:sz="8" w:space="0" w:color="000000"/>
+              <w:left w:val="single" w:sz="8" w:space="0" w:color="000000"/>
+              <w:bottom w:val="single" w:sz="8" w:space="0" w:color="000000"/>
+              <w:right w:val="single" w:sz="8" w:space="0" w:color="000000"/>
+            </w:tcBorders>
+            <w:tcMar>
+              <w:top w:w="100" w:type="dxa"/>
+              <w:left w:w="100" w:type="dxa"/>
+              <w:bottom w:w="100" w:type="dxa"/>
+              <w:right w:w="100" w:type="dxa"/>
+            </w:tcMar>
+          </w:tcPr>
+          <w:p>
+            <w:pPr>
+              <w:spacing w:line="288" w:lineRule="auto"/>
+              <w:jc w:val="center"/>
+              <w:rPr>
+                <w:b/>
+                <w:sz w:val="20"/>
+                <w:szCs w:val="20"/>
+              </w:rPr>
+            </w:pPr>
+            <w:r>
+              <w:rPr>
+                <w:b/>
+                <w:sz w:val="20"/>
+                <w:szCs w:val="20"/>
+              </w:rPr>
+              <w:t>Nombre</w:t>
+            </w:r>
+          </w:p>
+        </w:tc>
+        <w:tc>
+          <w:tcPr>
+            <w:tcW w:w="2127" w:type="dxa"/>
+            <w:tcBorders>
+              <w:top w:val="single" w:sz="8" w:space="0" w:color="000000"/>
+              <w:left w:val="single" w:sz="8" w:space="0" w:color="000000"/>
+              <w:bottom w:val="single" w:sz="8" w:space="0" w:color="000000"/>
+              <w:right w:val="single" w:sz="8" w:space="0" w:color="000000"/>
+            </w:tcBorders>
+            <w:tcMar>
+              <w:top w:w="100" w:type="dxa"/>
+              <w:left w:w="100" w:type="dxa"/>
+              <w:bottom w:w="100" w:type="dxa"/>
+              <w:right w:w="100" w:type="dxa"/>
+            </w:tcMar>
+          </w:tcPr>
+          <w:p>
+            <w:pPr>
+              <w:spacing w:line="288" w:lineRule="auto"/>
+              <w:jc w:val="center"/>
+              <w:rPr>
+                <w:b/>
+                <w:sz w:val="20"/>
+                <w:szCs w:val="20"/>
+              </w:rPr>
+            </w:pPr>
+            <w:r>
+              <w:rPr>
+                <w:b/>
+                <w:sz w:val="20"/>
+                <w:szCs w:val="20"/>
+              </w:rPr>
+              <w:t>Clase</w:t>
+            </w:r>
+          </w:p>
+        </w:tc>
+        <w:tc>
+          <w:tcPr>
+            <w:tcW w:w="5082" w:type="dxa"/>
+            <w:tcBorders>
+              <w:top w:val="single" w:sz="8" w:space="0" w:color="000000"/>
+              <w:left w:val="single" w:sz="8" w:space="0" w:color="000000"/>
+              <w:bottom w:val="single" w:sz="8" w:space="0" w:color="000000"/>
+              <w:right w:val="single" w:sz="8" w:space="0" w:color="000000"/>
+            </w:tcBorders>
+            <w:tcMar>
+              <w:top w:w="100" w:type="dxa"/>
+              <w:left w:w="100" w:type="dxa"/>
+              <w:bottom w:w="100" w:type="dxa"/>
+              <w:right w:w="100" w:type="dxa"/>
+            </w:tcMar>
+          </w:tcPr>
+          <w:p>
+            <w:pPr>
+              <w:spacing w:line="288" w:lineRule="auto"/>
+              <w:jc w:val="center"/>
+              <w:rPr>
+                <w:b/>
+                <w:sz w:val="20"/>
+                <w:szCs w:val="20"/>
+              </w:rPr>
+            </w:pPr>
+            <w:r>
+              <w:rPr>
+                <w:b/>
+                <w:sz w:val="20"/>
+                <w:szCs w:val="20"/>
+              </w:rPr>
+              <w:t>Escenario</w:t>
+            </w:r>
+          </w:p>
+        </w:tc>
+      </w:tr>
+      <w:tr>
+        <w:trPr>
+          <w:trHeight w:val="480"/>
+        </w:trPr>
+        <w:tc>
+          <w:tcPr>
+            <w:tcW w:w="1701" w:type="dxa"/>
+            <w:tcBorders>
+              <w:top w:val="single" w:sz="8" w:space="0" w:color="000000"/>
+              <w:left w:val="single" w:sz="8" w:space="0" w:color="000000"/>
+              <w:bottom w:val="single" w:sz="8" w:space="0" w:color="000000"/>
+              <w:right w:val="single" w:sz="8" w:space="0" w:color="000000"/>
+            </w:tcBorders>
+            <w:tcMar>
+              <w:top w:w="100" w:type="dxa"/>
+              <w:left w:w="100" w:type="dxa"/>
+              <w:bottom w:w="100" w:type="dxa"/>
+              <w:right w:w="100" w:type="dxa"/>
+            </w:tcMar>
+          </w:tcPr>
+          <w:p>
+            <w:pPr>
+              <w:jc w:val="both"/>
+              <w:rPr>
+                <w:sz w:val="20"/>
+                <w:szCs w:val="20"/>
+              </w:rPr>
+            </w:pPr>
+            <w:r>
+              <w:rPr>
+                <w:sz w:val="20"/>
+                <w:szCs w:val="20"/>
+              </w:rPr>
+              <w:t>setupScenary1</w:t>
+            </w:r>
+          </w:p>
+        </w:tc>
+        <w:tc>
+          <w:tcPr>
+            <w:tcW w:w="2127" w:type="dxa"/>
+            <w:tcBorders>
+              <w:top w:val="single" w:sz="8" w:space="0" w:color="000000"/>
+              <w:left w:val="single" w:sz="8" w:space="0" w:color="000000"/>
+              <w:bottom w:val="single" w:sz="8" w:space="0" w:color="000000"/>
+              <w:right w:val="single" w:sz="8" w:space="0" w:color="000000"/>
+            </w:tcBorders>
+            <w:tcMar>
+              <w:top w:w="100" w:type="dxa"/>
+              <w:left w:w="100" w:type="dxa"/>
+              <w:bottom w:w="100" w:type="dxa"/>
+              <w:right w:w="100" w:type="dxa"/>
+            </w:tcMar>
+          </w:tcPr>
+          <w:p>
+            <w:pPr>
+              <w:jc w:val="both"/>
+              <w:rPr>
+                <w:sz w:val="20"/>
+                <w:szCs w:val="20"/>
+              </w:rPr>
+            </w:pPr>
+            <w:r>
+              <w:rPr>
+                <w:sz w:val="20"/>
+                <w:szCs w:val="20"/>
+              </w:rPr>
+              <w:t>AirportTest</w:t>
+            </w:r>
+          </w:p>
+        </w:tc>
+        <w:tc>
+          <w:tcPr>
+            <w:tcW w:w="5082" w:type="dxa"/>
+            <w:tcBorders>
+              <w:top w:val="single" w:sz="8" w:space="0" w:color="000000"/>
+              <w:left w:val="single" w:sz="8" w:space="0" w:color="000000"/>
+              <w:bottom w:val="single" w:sz="8" w:space="0" w:color="000000"/>
+              <w:right w:val="single" w:sz="8" w:space="0" w:color="000000"/>
+            </w:tcBorders>
+            <w:tcMar>
+              <w:top w:w="100" w:type="dxa"/>
+              <w:left w:w="100" w:type="dxa"/>
+              <w:bottom w:w="100" w:type="dxa"/>
+              <w:right w:w="100" w:type="dxa"/>
+            </w:tcMar>
+          </w:tcPr>
+          <w:p>
+            <w:pPr>
+              <w:jc w:val="both"/>
+              <w:rPr>
+                <w:sz w:val="20"/>
+                <w:szCs w:val="20"/>
+              </w:rPr>
+            </w:pPr>
+            <w:r>
+              <w:rPr>
+                <w:i/>
+                <w:sz w:val="20"/>
+                <w:szCs w:val="20"/>
+              </w:rPr>
+              <w:t>vacío</w:t>
+            </w:r>
+          </w:p>
+        </w:tc>
+      </w:tr>
+      <w:tr>
+        <w:trPr>
+          <w:trHeight w:val="480"/>
+        </w:trPr>
+        <w:tc>
+          <w:tcPr>
+            <w:tcW w:w="1701" w:type="dxa"/>
+            <w:tcBorders>
+              <w:top w:val="single" w:sz="8" w:space="0" w:color="000000"/>
+              <w:left w:val="single" w:sz="8" w:space="0" w:color="000000"/>
+              <w:bottom w:val="single" w:sz="8" w:space="0" w:color="000000"/>
+              <w:right w:val="single" w:sz="8" w:space="0" w:color="000000"/>
+            </w:tcBorders>
+            <w:tcMar>
+              <w:top w:w="100" w:type="dxa"/>
+              <w:left w:w="100" w:type="dxa"/>
+              <w:bottom w:w="100" w:type="dxa"/>
+              <w:right w:w="100" w:type="dxa"/>
+            </w:tcMar>
+          </w:tcPr>
+          <w:p>
+            <w:pPr>
+              <w:jc w:val="both"/>
+              <w:rPr>
+                <w:sz w:val="20"/>
+                <w:szCs w:val="20"/>
+              </w:rPr>
+            </w:pPr>
+            <w:r>
+              <w:rPr>
+                <w:sz w:val="20"/>
+                <w:szCs w:val="20"/>
+              </w:rPr>
+              <w:t>setupScenary2</w:t>
+            </w:r>
+          </w:p>
+        </w:tc>
+        <w:tc>
+          <w:tcPr>
+            <w:tcW w:w="2127" w:type="dxa"/>
+            <w:tcBorders>
+              <w:top w:val="single" w:sz="8" w:space="0" w:color="000000"/>
+              <w:left w:val="single" w:sz="8" w:space="0" w:color="000000"/>
+              <w:bottom w:val="single" w:sz="8" w:space="0" w:color="000000"/>
+              <w:right w:val="single" w:sz="8" w:space="0" w:color="000000"/>
+            </w:tcBorders>
+            <w:tcMar>
+              <w:top w:w="100" w:type="dxa"/>
+              <w:left w:w="100" w:type="dxa"/>
+              <w:bottom w:w="100" w:type="dxa"/>
+              <w:right w:w="100" w:type="dxa"/>
+            </w:tcMar>
+          </w:tcPr>
+          <w:p>
+            <w:pPr>
+              <w:jc w:val="both"/>
+              <w:rPr>
+                <w:sz w:val="20"/>
+                <w:szCs w:val="20"/>
+              </w:rPr>
+            </w:pPr>
+            <w:r>
+              <w:rPr>
+                <w:sz w:val="20"/>
+                <w:szCs w:val="20"/>
+              </w:rPr>
+              <w:t>AirportTest</w:t>
+            </w:r>
+          </w:p>
+        </w:tc>
+        <w:tc>
+          <w:tcPr>
+            <w:tcW w:w="5082" w:type="dxa"/>
+            <w:tcBorders>
+              <w:top w:val="single" w:sz="8" w:space="0" w:color="000000"/>
+              <w:left w:val="single" w:sz="8" w:space="0" w:color="000000"/>
+              <w:bottom w:val="single" w:sz="8" w:space="0" w:color="000000"/>
+              <w:right w:val="single" w:sz="8" w:space="0" w:color="000000"/>
+            </w:tcBorders>
+            <w:tcMar>
+              <w:top w:w="100" w:type="dxa"/>
+              <w:left w:w="100" w:type="dxa"/>
+              <w:bottom w:w="100" w:type="dxa"/>
+              <w:right w:w="100" w:type="dxa"/>
+            </w:tcMar>
+          </w:tcPr>
+          <w:p>
+            <w:pPr>
+              <w:jc w:val="both"/>
+              <w:rPr>
+                <w:sz w:val="20"/>
+                <w:szCs w:val="20"/>
+              </w:rPr>
+            </w:pPr>
+            <w:r>
+              <w:rPr>
+                <w:noProof/>
+                <w:sz w:val="20"/>
+                <w:szCs w:val="20"/>
+              </w:rPr>
+              <w:drawing>
+                <wp:inline distT="0" distB="0" distL="0" distR="0" wp14:anchorId="5E742405" wp14:editId="2896CACE">
+                  <wp:extent cx="3086100" cy="1771650"/>
+                  <wp:effectExtent l="0" t="0" r="0" b="0"/>
+                  <wp:docPr id="2" name="Imagen 2" descr="C:\Users\JuanDiego\Downloads\Diagrama en blanco (3).png"/>
+                  <wp:cNvGraphicFramePr>
+                    <a:graphicFrameLocks xmlns:a="http://schemas.openxmlformats.org/drawingml/2006/main" noChangeAspect="1"/>
+                  </wp:cNvGraphicFramePr>
+                  <a:graphic xmlns:a="http://schemas.openxmlformats.org/drawingml/2006/main">
+                    <a:graphicData uri="http://schemas.openxmlformats.org/drawingml/2006/picture">
+                      <pic:pic xmlns:pic="http://schemas.openxmlformats.org/drawingml/2006/picture">
+                        <pic:nvPicPr>
+                          <pic:cNvPr id="0" name="Picture 1" descr="C:\Users\JuanDiego\Downloads\Diagrama en blanco (3).png"/>
+                          <pic:cNvPicPr>
+                            <a:picLocks noChangeAspect="1" noChangeArrowheads="1"/>
+                          </pic:cNvPicPr>
+                        </pic:nvPicPr>
+                        <pic:blipFill>
+                          <a:blip r:embed="rId9" cstate="print">
+                            <a:extLst>
+                              <a:ext uri="{28A0092B-C50C-407E-A947-70E740481C1C}">
+                                <a14:useLocalDpi xmlns:a14="http://schemas.microsoft.com/office/drawing/2010/main" val="0"/>
+                              </a:ext>
+                            </a:extLst>
+                          </a:blip>
+                          <a:srcRect/>
+                          <a:stretch>
+                            <a:fillRect/>
+                          </a:stretch>
+                        </pic:blipFill>
+                        <pic:spPr bwMode="auto">
+                          <a:xfrm>
+                            <a:off x="0" y="0"/>
+                            <a:ext cx="3086100" cy="1771650"/>
+                          </a:xfrm>
+                          <a:prstGeom prst="rect">
+                            <a:avLst/>
+                          </a:prstGeom>
+                          <a:noFill/>
+                          <a:ln>
+                            <a:noFill/>
+                          </a:ln>
+                        </pic:spPr>
+                      </pic:pic>
+                    </a:graphicData>
+                  </a:graphic>
+                </wp:inline>
+              </w:drawing>
+            </w:r>
+          </w:p>
+        </w:tc>
+      </w:tr>
+    </w:tbl>
+    <w:p/>
+    <w:tbl>
+      <w:tblPr>
+        <w:tblW w:w="9633" w:type="dxa"/>
+        <w:tblInd w:w="100" w:type="dxa"/>
+        <w:tblLayout w:type="fixed"/>
+        <w:tblLook w:val="0600" w:firstRow="0" w:lastRow="0" w:firstColumn="0" w:lastColumn="0" w:noHBand="1" w:noVBand="1"/>
+      </w:tblPr>
+      <w:tblGrid>
+        <w:gridCol w:w="1654"/>
+        <w:gridCol w:w="1795"/>
+        <w:gridCol w:w="1559"/>
+        <w:gridCol w:w="1512"/>
+        <w:gridCol w:w="3113"/>
+      </w:tblGrid>
+      <w:tr>
+        <w:trPr>
+          <w:trHeight w:val="440"/>
+        </w:trPr>
+        <w:tc>
+          <w:tcPr>
+            <w:tcW w:w="9633" w:type="dxa"/>
+            <w:gridSpan w:val="5"/>
+            <w:tcBorders>
+              <w:top w:val="single" w:sz="8" w:space="0" w:color="000000"/>
+              <w:left w:val="single" w:sz="8" w:space="0" w:color="000000"/>
+              <w:bottom w:val="single" w:sz="8" w:space="0" w:color="000000"/>
+              <w:right w:val="single" w:sz="8" w:space="0" w:color="000000"/>
+            </w:tcBorders>
+            <w:tcMar>
+              <w:top w:w="100" w:type="dxa"/>
+              <w:left w:w="100" w:type="dxa"/>
+              <w:bottom w:w="100" w:type="dxa"/>
+              <w:right w:w="100" w:type="dxa"/>
+            </w:tcMar>
+          </w:tcPr>
+          <w:p>
+            <w:pPr>
+              <w:spacing w:line="288" w:lineRule="auto"/>
+              <w:jc w:val="both"/>
+              <w:rPr>
+                <w:sz w:val="20"/>
+                <w:szCs w:val="20"/>
+              </w:rPr>
+            </w:pPr>
+            <w:r>
+              <w:rPr>
+                <w:b/>
+                <w:sz w:val="20"/>
+                <w:szCs w:val="20"/>
+              </w:rPr>
+              <w:t xml:space="preserve">Objetivo de la Prueba: </w:t>
+            </w:r>
+            <w:r>
+              <w:rPr>
+                <w:sz w:val="20"/>
+                <w:szCs w:val="20"/>
+              </w:rPr>
+              <w:t>Permite generar un listado de vuelos</w:t>
+            </w:r>
+          </w:p>
+        </w:tc>
+      </w:tr>
+      <w:tr>
+        <w:trPr>
+          <w:trHeight w:val="440"/>
+        </w:trPr>
+        <w:tc>
+          <w:tcPr>
+            <w:tcW w:w="1654" w:type="dxa"/>
+            <w:tcBorders>
+              <w:top w:val="single" w:sz="8" w:space="0" w:color="000000"/>
+              <w:left w:val="single" w:sz="8" w:space="0" w:color="000000"/>
+              <w:bottom w:val="single" w:sz="8" w:space="0" w:color="000000"/>
+              <w:right w:val="single" w:sz="8" w:space="0" w:color="000000"/>
+            </w:tcBorders>
+            <w:shd w:val="clear" w:color="auto" w:fill="EFEFEF"/>
+            <w:tcMar>
+              <w:top w:w="100" w:type="dxa"/>
+              <w:left w:w="100" w:type="dxa"/>
+              <w:bottom w:w="100" w:type="dxa"/>
+              <w:right w:w="100" w:type="dxa"/>
+            </w:tcMar>
+          </w:tcPr>
+          <w:p>
+            <w:pPr>
+              <w:spacing w:line="288" w:lineRule="auto"/>
+              <w:jc w:val="both"/>
+              <w:rPr>
+                <w:b/>
+                <w:sz w:val="20"/>
+                <w:szCs w:val="20"/>
+              </w:rPr>
+            </w:pPr>
+            <w:r>
+              <w:rPr>
+                <w:b/>
+                <w:sz w:val="20"/>
+                <w:szCs w:val="20"/>
+              </w:rPr>
+              <w:t>Clase</w:t>
+            </w:r>
+          </w:p>
+        </w:tc>
+        <w:tc>
+          <w:tcPr>
+            <w:tcW w:w="1795" w:type="dxa"/>
+            <w:tcBorders>
+              <w:top w:val="single" w:sz="8" w:space="0" w:color="000000"/>
+              <w:left w:val="single" w:sz="8" w:space="0" w:color="000000"/>
+              <w:bottom w:val="single" w:sz="8" w:space="0" w:color="000000"/>
+              <w:right w:val="single" w:sz="8" w:space="0" w:color="000000"/>
+            </w:tcBorders>
+            <w:shd w:val="clear" w:color="auto" w:fill="EFEFEF"/>
+            <w:tcMar>
+              <w:top w:w="100" w:type="dxa"/>
+              <w:left w:w="100" w:type="dxa"/>
+              <w:bottom w:w="100" w:type="dxa"/>
+              <w:right w:w="100" w:type="dxa"/>
+            </w:tcMar>
+          </w:tcPr>
+          <w:p>
+            <w:pPr>
+              <w:spacing w:line="288" w:lineRule="auto"/>
+              <w:jc w:val="both"/>
+              <w:rPr>
+                <w:b/>
+                <w:sz w:val="20"/>
+                <w:szCs w:val="20"/>
+              </w:rPr>
+            </w:pPr>
+            <w:r>
+              <w:rPr>
+                <w:b/>
+                <w:sz w:val="20"/>
+                <w:szCs w:val="20"/>
+              </w:rPr>
+              <w:t>Método</w:t>
+            </w:r>
+          </w:p>
+        </w:tc>
+        <w:tc>
+          <w:tcPr>
+            <w:tcW w:w="1559" w:type="dxa"/>
+            <w:tcBorders>
+              <w:top w:val="single" w:sz="8" w:space="0" w:color="000000"/>
+              <w:left w:val="single" w:sz="8" w:space="0" w:color="000000"/>
+              <w:bottom w:val="single" w:sz="8" w:space="0" w:color="000000"/>
+              <w:right w:val="single" w:sz="8" w:space="0" w:color="000000"/>
+            </w:tcBorders>
+            <w:shd w:val="clear" w:color="auto" w:fill="EFEFEF"/>
+            <w:tcMar>
+              <w:top w:w="100" w:type="dxa"/>
+              <w:left w:w="100" w:type="dxa"/>
+              <w:bottom w:w="100" w:type="dxa"/>
+              <w:right w:w="100" w:type="dxa"/>
+            </w:tcMar>
+          </w:tcPr>
+          <w:p>
+            <w:pPr>
+              <w:spacing w:line="288" w:lineRule="auto"/>
+              <w:jc w:val="both"/>
+              <w:rPr>
+                <w:b/>
+                <w:sz w:val="20"/>
+                <w:szCs w:val="20"/>
+              </w:rPr>
+            </w:pPr>
+            <w:r>
+              <w:rPr>
+                <w:b/>
+                <w:sz w:val="20"/>
+                <w:szCs w:val="20"/>
+              </w:rPr>
+              <w:t>Escenario</w:t>
+            </w:r>
+          </w:p>
+        </w:tc>
+        <w:tc>
+          <w:tcPr>
+            <w:tcW w:w="1512" w:type="dxa"/>
+            <w:tcBorders>
+              <w:top w:val="single" w:sz="8" w:space="0" w:color="000000"/>
+              <w:left w:val="single" w:sz="8" w:space="0" w:color="000000"/>
+              <w:bottom w:val="single" w:sz="8" w:space="0" w:color="000000"/>
+              <w:right w:val="single" w:sz="8" w:space="0" w:color="000000"/>
+            </w:tcBorders>
+            <w:shd w:val="clear" w:color="auto" w:fill="EFEFEF"/>
+            <w:tcMar>
+              <w:top w:w="100" w:type="dxa"/>
+              <w:left w:w="100" w:type="dxa"/>
+              <w:bottom w:w="100" w:type="dxa"/>
+              <w:right w:w="100" w:type="dxa"/>
+            </w:tcMar>
+          </w:tcPr>
+          <w:p>
+            <w:pPr>
+              <w:spacing w:line="288" w:lineRule="auto"/>
+              <w:jc w:val="both"/>
+              <w:rPr>
+                <w:b/>
+                <w:sz w:val="20"/>
+                <w:szCs w:val="20"/>
+              </w:rPr>
+            </w:pPr>
+            <w:r>
+              <w:rPr>
+                <w:b/>
+                <w:sz w:val="20"/>
+                <w:szCs w:val="20"/>
+              </w:rPr>
+              <w:t>Valores de Entrada</w:t>
+            </w:r>
+          </w:p>
+        </w:tc>
+        <w:tc>
+          <w:tcPr>
+            <w:tcW w:w="3113" w:type="dxa"/>
+            <w:tcBorders>
+              <w:top w:val="single" w:sz="8" w:space="0" w:color="000000"/>
+              <w:left w:val="single" w:sz="8" w:space="0" w:color="000000"/>
+              <w:bottom w:val="single" w:sz="8" w:space="0" w:color="000000"/>
+              <w:right w:val="single" w:sz="8" w:space="0" w:color="000000"/>
+            </w:tcBorders>
+            <w:shd w:val="clear" w:color="auto" w:fill="EFEFEF"/>
+            <w:tcMar>
+              <w:top w:w="100" w:type="dxa"/>
+              <w:left w:w="100" w:type="dxa"/>
+              <w:bottom w:w="100" w:type="dxa"/>
+              <w:right w:w="100" w:type="dxa"/>
+            </w:tcMar>
+          </w:tcPr>
+          <w:p>
+            <w:pPr>
+              <w:spacing w:line="288" w:lineRule="auto"/>
+              <w:jc w:val="both"/>
+              <w:rPr>
+                <w:b/>
+                <w:sz w:val="20"/>
+                <w:szCs w:val="20"/>
+              </w:rPr>
+            </w:pPr>
+            <w:r>
+              <w:rPr>
+                <w:b/>
+                <w:sz w:val="20"/>
+                <w:szCs w:val="20"/>
+              </w:rPr>
+              <w:t>Resultado</w:t>
+            </w:r>
+          </w:p>
+        </w:tc>
+      </w:tr>
+      <w:tr>
+        <w:trPr>
+          <w:trHeight w:val="480"/>
+        </w:trPr>
+        <w:tc>
+          <w:tcPr>
+            <w:tcW w:w="1654" w:type="dxa"/>
+            <w:tcBorders>
+              <w:top w:val="single" w:sz="8" w:space="0" w:color="000000"/>
+              <w:left w:val="single" w:sz="8" w:space="0" w:color="000000"/>
+              <w:bottom w:val="single" w:sz="8" w:space="0" w:color="000000"/>
+              <w:right w:val="single" w:sz="8" w:space="0" w:color="000000"/>
+            </w:tcBorders>
+            <w:shd w:val="clear" w:color="auto" w:fill="auto"/>
+            <w:tcMar>
+              <w:top w:w="100" w:type="dxa"/>
+              <w:left w:w="100" w:type="dxa"/>
+              <w:bottom w:w="100" w:type="dxa"/>
+              <w:right w:w="100" w:type="dxa"/>
+            </w:tcMar>
+          </w:tcPr>
+          <w:p>
+            <w:pPr>
+              <w:jc w:val="both"/>
+              <w:rPr>
+                <w:sz w:val="20"/>
+                <w:szCs w:val="20"/>
+              </w:rPr>
+            </w:pPr>
+            <w:r>
+              <w:rPr>
+                <w:sz w:val="20"/>
+                <w:szCs w:val="20"/>
+              </w:rPr>
+              <w:t>AirportScreenController</w:t>
+            </w:r>
+          </w:p>
+        </w:tc>
+        <w:tc>
+          <w:tcPr>
+            <w:tcW w:w="1795" w:type="dxa"/>
+            <w:tcBorders>
+              <w:top w:val="single" w:sz="8" w:space="0" w:color="000000"/>
+              <w:left w:val="single" w:sz="8" w:space="0" w:color="000000"/>
+              <w:bottom w:val="single" w:sz="8" w:space="0" w:color="000000"/>
+              <w:right w:val="single" w:sz="8" w:space="0" w:color="000000"/>
+            </w:tcBorders>
+            <w:shd w:val="clear" w:color="auto" w:fill="auto"/>
+            <w:tcMar>
+              <w:top w:w="100" w:type="dxa"/>
+              <w:left w:w="100" w:type="dxa"/>
+              <w:bottom w:w="100" w:type="dxa"/>
+              <w:right w:w="100" w:type="dxa"/>
+            </w:tcMar>
+          </w:tcPr>
+          <w:p>
+            <w:pPr>
+              <w:jc w:val="both"/>
+              <w:rPr>
+                <w:sz w:val="20"/>
+                <w:szCs w:val="20"/>
+              </w:rPr>
+            </w:pPr>
+            <w:r>
+              <w:rPr>
+                <w:sz w:val="20"/>
+                <w:szCs w:val="20"/>
+              </w:rPr>
+              <w:t>generateFlights</w:t>
+            </w:r>
+            <w:r>
+              <w:rPr>
+                <w:sz w:val="20"/>
+                <w:szCs w:val="20"/>
+              </w:rPr>
+              <w:t>()</w:t>
+            </w:r>
+          </w:p>
+        </w:tc>
+        <w:tc>
+          <w:tcPr>
+            <w:tcW w:w="1559" w:type="dxa"/>
+            <w:tcBorders>
+              <w:top w:val="single" w:sz="8" w:space="0" w:color="000000"/>
+              <w:left w:val="single" w:sz="8" w:space="0" w:color="000000"/>
+              <w:bottom w:val="single" w:sz="8" w:space="0" w:color="000000"/>
+              <w:right w:val="single" w:sz="8" w:space="0" w:color="000000"/>
+            </w:tcBorders>
+            <w:shd w:val="clear" w:color="auto" w:fill="auto"/>
+            <w:tcMar>
+              <w:top w:w="100" w:type="dxa"/>
+              <w:left w:w="100" w:type="dxa"/>
+              <w:bottom w:w="100" w:type="dxa"/>
+              <w:right w:w="100" w:type="dxa"/>
+            </w:tcMar>
+          </w:tcPr>
+          <w:p>
+            <w:pPr>
+              <w:jc w:val="both"/>
+              <w:rPr>
+                <w:sz w:val="20"/>
+                <w:szCs w:val="20"/>
+              </w:rPr>
+            </w:pPr>
+            <w:r>
+              <w:rPr>
+                <w:sz w:val="20"/>
+                <w:szCs w:val="20"/>
+              </w:rPr>
+              <w:t>setuScenary1</w:t>
+            </w:r>
+          </w:p>
+        </w:tc>
+        <w:tc>
+          <w:tcPr>
+            <w:tcW w:w="1512" w:type="dxa"/>
+            <w:tcBorders>
+              <w:top w:val="single" w:sz="8" w:space="0" w:color="000000"/>
+              <w:left w:val="single" w:sz="8" w:space="0" w:color="000000"/>
+              <w:bottom w:val="single" w:sz="8" w:space="0" w:color="000000"/>
+              <w:right w:val="single" w:sz="8" w:space="0" w:color="000000"/>
+            </w:tcBorders>
+            <w:shd w:val="clear" w:color="auto" w:fill="auto"/>
+            <w:tcMar>
+              <w:top w:w="100" w:type="dxa"/>
+              <w:left w:w="100" w:type="dxa"/>
+              <w:bottom w:w="100" w:type="dxa"/>
+              <w:right w:w="100" w:type="dxa"/>
+            </w:tcMar>
+          </w:tcPr>
+          <w:p>
+            <w:pPr>
+              <w:jc w:val="both"/>
+              <w:rPr>
+                <w:sz w:val="20"/>
+                <w:szCs w:val="20"/>
+                <w:lang w:val="en-US"/>
+              </w:rPr>
+            </w:pPr>
+            <w:r>
+              <w:rPr>
+                <w:sz w:val="20"/>
+                <w:szCs w:val="20"/>
+                <w:lang w:val="en-US"/>
+              </w:rPr>
+              <w:t>txtField = 3</w:t>
+            </w:r>
+          </w:p>
+        </w:tc>
+        <w:tc>
+          <w:tcPr>
+            <w:tcW w:w="3113" w:type="dxa"/>
+            <w:tcBorders>
+              <w:top w:val="single" w:sz="8" w:space="0" w:color="000000"/>
+              <w:left w:val="single" w:sz="8" w:space="0" w:color="000000"/>
+              <w:bottom w:val="single" w:sz="8" w:space="0" w:color="000000"/>
+              <w:right w:val="single" w:sz="8" w:space="0" w:color="000000"/>
+            </w:tcBorders>
+            <w:shd w:val="clear" w:color="auto" w:fill="auto"/>
+            <w:tcMar>
+              <w:top w:w="100" w:type="dxa"/>
+              <w:left w:w="100" w:type="dxa"/>
+              <w:bottom w:w="100" w:type="dxa"/>
+              <w:right w:w="100" w:type="dxa"/>
+            </w:tcMar>
+          </w:tcPr>
+          <w:p>
+            <w:pPr>
+              <w:jc w:val="both"/>
+              <w:rPr>
+                <w:sz w:val="20"/>
+                <w:szCs w:val="20"/>
+              </w:rPr>
+            </w:pPr>
+            <w:r>
+              <w:rPr>
+                <w:sz w:val="20"/>
+                <w:szCs w:val="20"/>
+              </w:rPr>
+              <w:t>void</w:t>
+            </w:r>
+          </w:p>
+        </w:tc>
+      </w:tr>
+    </w:tbl>
+    <w:p/>
+    <w:p/>
+    <w:p/>
+    <w:p/>
+    <w:p/>
+    <w:p/>
+    <w:p/>
+    <w:p/>
+    <w:p/>
+    <w:p/>
+    <w:p/>
+    <w:p/>
+    <w:p/>
+    <w:p/>
+    <w:p/>
+    <w:p/>
+    <w:p/>
+    <w:tbl>
+      <w:tblPr>
+        <w:tblW w:w="9633" w:type="dxa"/>
+        <w:tblInd w:w="100" w:type="dxa"/>
+        <w:tblLayout w:type="fixed"/>
+        <w:tblLook w:val="0600" w:firstRow="0" w:lastRow="0" w:firstColumn="0" w:lastColumn="0" w:noHBand="1" w:noVBand="1"/>
+      </w:tblPr>
+      <w:tblGrid>
+        <w:gridCol w:w="1654"/>
+        <w:gridCol w:w="1795"/>
+        <w:gridCol w:w="1559"/>
+        <w:gridCol w:w="1512"/>
+        <w:gridCol w:w="3113"/>
+      </w:tblGrid>
+      <w:tr>
+        <w:trPr>
+          <w:trHeight w:val="440"/>
+        </w:trPr>
+        <w:tc>
+          <w:tcPr>
+            <w:tcW w:w="9633" w:type="dxa"/>
+            <w:gridSpan w:val="5"/>
+            <w:tcBorders>
+              <w:top w:val="single" w:sz="8" w:space="0" w:color="000000"/>
+              <w:left w:val="single" w:sz="8" w:space="0" w:color="000000"/>
+              <w:bottom w:val="single" w:sz="8" w:space="0" w:color="000000"/>
+              <w:right w:val="single" w:sz="8" w:space="0" w:color="000000"/>
+            </w:tcBorders>
+            <w:tcMar>
+              <w:top w:w="100" w:type="dxa"/>
+              <w:left w:w="100" w:type="dxa"/>
+              <w:bottom w:w="100" w:type="dxa"/>
+              <w:right w:w="100" w:type="dxa"/>
+            </w:tcMar>
+          </w:tcPr>
+          <w:p>
+            <w:pPr>
+              <w:spacing w:line="288" w:lineRule="auto"/>
+              <w:jc w:val="both"/>
+              <w:rPr>
+                <w:sz w:val="20"/>
+                <w:szCs w:val="20"/>
+              </w:rPr>
+            </w:pPr>
+            <w:r>
+              <w:rPr>
+                <w:b/>
+                <w:sz w:val="20"/>
+                <w:szCs w:val="20"/>
+              </w:rPr>
+              <w:lastRenderedPageBreak/>
+              <w:t xml:space="preserve">Objetivo de la Prueba: </w:t>
+            </w:r>
+            <w:r>
+              <w:rPr>
+                <w:sz w:val="20"/>
+                <w:szCs w:val="20"/>
+              </w:rPr>
+              <w:t xml:space="preserve">Permite </w:t>
+            </w:r>
+            <w:r>
+              <w:rPr>
+                <w:sz w:val="20"/>
+                <w:szCs w:val="20"/>
+              </w:rPr>
+              <w:t>ordenar los vuelos</w:t>
+            </w:r>
+          </w:p>
+        </w:tc>
+      </w:tr>
+      <w:tr>
+        <w:trPr>
+          <w:trHeight w:val="440"/>
+        </w:trPr>
+        <w:tc>
+          <w:tcPr>
+            <w:tcW w:w="1654" w:type="dxa"/>
+            <w:tcBorders>
+              <w:top w:val="single" w:sz="8" w:space="0" w:color="000000"/>
+              <w:left w:val="single" w:sz="8" w:space="0" w:color="000000"/>
+              <w:bottom w:val="single" w:sz="8" w:space="0" w:color="000000"/>
+              <w:right w:val="single" w:sz="8" w:space="0" w:color="000000"/>
+            </w:tcBorders>
+            <w:shd w:val="clear" w:color="auto" w:fill="EFEFEF"/>
+            <w:tcMar>
+              <w:top w:w="100" w:type="dxa"/>
+              <w:left w:w="100" w:type="dxa"/>
+              <w:bottom w:w="100" w:type="dxa"/>
+              <w:right w:w="100" w:type="dxa"/>
+            </w:tcMar>
+          </w:tcPr>
+          <w:p>
+            <w:pPr>
+              <w:spacing w:line="288" w:lineRule="auto"/>
+              <w:jc w:val="both"/>
+              <w:rPr>
+                <w:b/>
+                <w:sz w:val="20"/>
+                <w:szCs w:val="20"/>
+              </w:rPr>
+            </w:pPr>
+            <w:r>
+              <w:rPr>
+                <w:b/>
+                <w:sz w:val="20"/>
+                <w:szCs w:val="20"/>
+              </w:rPr>
+              <w:t>Clase</w:t>
+            </w:r>
+          </w:p>
+        </w:tc>
+        <w:tc>
+          <w:tcPr>
+            <w:tcW w:w="1795" w:type="dxa"/>
+            <w:tcBorders>
+              <w:top w:val="single" w:sz="8" w:space="0" w:color="000000"/>
+              <w:left w:val="single" w:sz="8" w:space="0" w:color="000000"/>
+              <w:bottom w:val="single" w:sz="8" w:space="0" w:color="000000"/>
+              <w:right w:val="single" w:sz="8" w:space="0" w:color="000000"/>
+            </w:tcBorders>
+            <w:shd w:val="clear" w:color="auto" w:fill="EFEFEF"/>
+            <w:tcMar>
+              <w:top w:w="100" w:type="dxa"/>
+              <w:left w:w="100" w:type="dxa"/>
+              <w:bottom w:w="100" w:type="dxa"/>
+              <w:right w:w="100" w:type="dxa"/>
+            </w:tcMar>
+          </w:tcPr>
+          <w:p>
+            <w:pPr>
+              <w:spacing w:line="288" w:lineRule="auto"/>
+              <w:jc w:val="both"/>
+              <w:rPr>
+                <w:b/>
+                <w:sz w:val="20"/>
+                <w:szCs w:val="20"/>
+              </w:rPr>
+            </w:pPr>
+            <w:r>
+              <w:rPr>
+                <w:b/>
+                <w:sz w:val="20"/>
+                <w:szCs w:val="20"/>
+              </w:rPr>
+              <w:t>Método</w:t>
+            </w:r>
+          </w:p>
+        </w:tc>
+        <w:tc>
+          <w:tcPr>
+            <w:tcW w:w="1559" w:type="dxa"/>
+            <w:tcBorders>
+              <w:top w:val="single" w:sz="8" w:space="0" w:color="000000"/>
+              <w:left w:val="single" w:sz="8" w:space="0" w:color="000000"/>
+              <w:bottom w:val="single" w:sz="8" w:space="0" w:color="000000"/>
+              <w:right w:val="single" w:sz="8" w:space="0" w:color="000000"/>
+            </w:tcBorders>
+            <w:shd w:val="clear" w:color="auto" w:fill="EFEFEF"/>
+            <w:tcMar>
+              <w:top w:w="100" w:type="dxa"/>
+              <w:left w:w="100" w:type="dxa"/>
+              <w:bottom w:w="100" w:type="dxa"/>
+              <w:right w:w="100" w:type="dxa"/>
+            </w:tcMar>
+          </w:tcPr>
+          <w:p>
+            <w:pPr>
+              <w:spacing w:line="288" w:lineRule="auto"/>
+              <w:jc w:val="both"/>
+              <w:rPr>
+                <w:b/>
+                <w:sz w:val="20"/>
+                <w:szCs w:val="20"/>
+              </w:rPr>
+            </w:pPr>
+            <w:r>
+              <w:rPr>
+                <w:b/>
+                <w:sz w:val="20"/>
+                <w:szCs w:val="20"/>
+              </w:rPr>
+              <w:t>Escenario</w:t>
+            </w:r>
+          </w:p>
+        </w:tc>
+        <w:tc>
+          <w:tcPr>
+            <w:tcW w:w="1512" w:type="dxa"/>
+            <w:tcBorders>
+              <w:top w:val="single" w:sz="8" w:space="0" w:color="000000"/>
+              <w:left w:val="single" w:sz="8" w:space="0" w:color="000000"/>
+              <w:bottom w:val="single" w:sz="8" w:space="0" w:color="000000"/>
+              <w:right w:val="single" w:sz="8" w:space="0" w:color="000000"/>
+            </w:tcBorders>
+            <w:shd w:val="clear" w:color="auto" w:fill="EFEFEF"/>
+            <w:tcMar>
+              <w:top w:w="100" w:type="dxa"/>
+              <w:left w:w="100" w:type="dxa"/>
+              <w:bottom w:w="100" w:type="dxa"/>
+              <w:right w:w="100" w:type="dxa"/>
+            </w:tcMar>
+          </w:tcPr>
+          <w:p>
+            <w:pPr>
+              <w:spacing w:line="288" w:lineRule="auto"/>
+              <w:jc w:val="both"/>
+              <w:rPr>
+                <w:b/>
+                <w:sz w:val="20"/>
+                <w:szCs w:val="20"/>
+              </w:rPr>
+            </w:pPr>
+            <w:r>
+              <w:rPr>
+                <w:b/>
+                <w:sz w:val="20"/>
+                <w:szCs w:val="20"/>
+              </w:rPr>
+              <w:t>Valores de Entrada</w:t>
+            </w:r>
+          </w:p>
+        </w:tc>
+        <w:tc>
+          <w:tcPr>
+            <w:tcW w:w="3113" w:type="dxa"/>
+            <w:tcBorders>
+              <w:top w:val="single" w:sz="8" w:space="0" w:color="000000"/>
+              <w:left w:val="single" w:sz="8" w:space="0" w:color="000000"/>
+              <w:bottom w:val="single" w:sz="8" w:space="0" w:color="000000"/>
+              <w:right w:val="single" w:sz="8" w:space="0" w:color="000000"/>
+            </w:tcBorders>
+            <w:shd w:val="clear" w:color="auto" w:fill="EFEFEF"/>
+            <w:tcMar>
+              <w:top w:w="100" w:type="dxa"/>
+              <w:left w:w="100" w:type="dxa"/>
+              <w:bottom w:w="100" w:type="dxa"/>
+              <w:right w:w="100" w:type="dxa"/>
+            </w:tcMar>
+          </w:tcPr>
+          <w:p>
+            <w:pPr>
+              <w:spacing w:line="288" w:lineRule="auto"/>
+              <w:jc w:val="both"/>
+              <w:rPr>
+                <w:b/>
+                <w:sz w:val="20"/>
+                <w:szCs w:val="20"/>
+              </w:rPr>
+            </w:pPr>
+            <w:r>
+              <w:rPr>
+                <w:b/>
+                <w:sz w:val="20"/>
+                <w:szCs w:val="20"/>
+              </w:rPr>
+              <w:t>Resultado</w:t>
+            </w:r>
+          </w:p>
+        </w:tc>
+      </w:tr>
+      <w:tr>
+        <w:trPr>
+          <w:trHeight w:val="480"/>
+        </w:trPr>
+        <w:tc>
+          <w:tcPr>
+            <w:tcW w:w="1654" w:type="dxa"/>
+            <w:tcBorders>
+              <w:top w:val="single" w:sz="8" w:space="0" w:color="000000"/>
+              <w:left w:val="single" w:sz="8" w:space="0" w:color="000000"/>
+              <w:bottom w:val="single" w:sz="8" w:space="0" w:color="000000"/>
+              <w:right w:val="single" w:sz="8" w:space="0" w:color="000000"/>
+            </w:tcBorders>
+            <w:shd w:val="clear" w:color="auto" w:fill="auto"/>
+            <w:tcMar>
+              <w:top w:w="100" w:type="dxa"/>
+              <w:left w:w="100" w:type="dxa"/>
+              <w:bottom w:w="100" w:type="dxa"/>
+              <w:right w:w="100" w:type="dxa"/>
+            </w:tcMar>
+          </w:tcPr>
+          <w:p>
+            <w:pPr>
+              <w:jc w:val="both"/>
+              <w:rPr>
+                <w:sz w:val="20"/>
+                <w:szCs w:val="20"/>
+              </w:rPr>
+            </w:pPr>
+            <w:r>
+              <w:rPr>
+                <w:sz w:val="20"/>
+                <w:szCs w:val="20"/>
+              </w:rPr>
+              <w:t>Airport</w:t>
+            </w:r>
+          </w:p>
+        </w:tc>
+        <w:tc>
+          <w:tcPr>
+            <w:tcW w:w="1795" w:type="dxa"/>
+            <w:tcBorders>
+              <w:top w:val="single" w:sz="8" w:space="0" w:color="000000"/>
+              <w:left w:val="single" w:sz="8" w:space="0" w:color="000000"/>
+              <w:bottom w:val="single" w:sz="8" w:space="0" w:color="000000"/>
+              <w:right w:val="single" w:sz="8" w:space="0" w:color="000000"/>
+            </w:tcBorders>
+            <w:shd w:val="clear" w:color="auto" w:fill="auto"/>
+            <w:tcMar>
+              <w:top w:w="100" w:type="dxa"/>
+              <w:left w:w="100" w:type="dxa"/>
+              <w:bottom w:w="100" w:type="dxa"/>
+              <w:right w:w="100" w:type="dxa"/>
+            </w:tcMar>
+          </w:tcPr>
+          <w:p>
+            <w:pPr>
+              <w:jc w:val="both"/>
+              <w:rPr>
+                <w:sz w:val="20"/>
+                <w:szCs w:val="20"/>
+              </w:rPr>
+            </w:pPr>
+            <w:r>
+              <w:rPr>
+                <w:sz w:val="20"/>
+                <w:szCs w:val="20"/>
+              </w:rPr>
+              <w:t>orderByTime</w:t>
+            </w:r>
+            <w:r>
+              <w:rPr>
+                <w:sz w:val="20"/>
+                <w:szCs w:val="20"/>
+              </w:rPr>
+              <w:t>()</w:t>
+            </w:r>
+          </w:p>
+        </w:tc>
+        <w:tc>
+          <w:tcPr>
+            <w:tcW w:w="1559" w:type="dxa"/>
+            <w:tcBorders>
+              <w:top w:val="single" w:sz="8" w:space="0" w:color="000000"/>
+              <w:left w:val="single" w:sz="8" w:space="0" w:color="000000"/>
+              <w:bottom w:val="single" w:sz="8" w:space="0" w:color="000000"/>
+              <w:right w:val="single" w:sz="8" w:space="0" w:color="000000"/>
+            </w:tcBorders>
+            <w:shd w:val="clear" w:color="auto" w:fill="auto"/>
+            <w:tcMar>
+              <w:top w:w="100" w:type="dxa"/>
+              <w:left w:w="100" w:type="dxa"/>
+              <w:bottom w:w="100" w:type="dxa"/>
+              <w:right w:w="100" w:type="dxa"/>
+            </w:tcMar>
+          </w:tcPr>
+          <w:p>
+            <w:pPr>
+              <w:jc w:val="both"/>
+              <w:rPr>
+                <w:sz w:val="20"/>
+                <w:szCs w:val="20"/>
+              </w:rPr>
+            </w:pPr>
+            <w:r>
+              <w:rPr>
+                <w:sz w:val="20"/>
+                <w:szCs w:val="20"/>
+              </w:rPr>
+              <w:t>setuScenary2</w:t>
+            </w:r>
+          </w:p>
+        </w:tc>
+        <w:tc>
+          <w:tcPr>
+            <w:tcW w:w="1512" w:type="dxa"/>
+            <w:tcBorders>
+              <w:top w:val="single" w:sz="8" w:space="0" w:color="000000"/>
+              <w:left w:val="single" w:sz="8" w:space="0" w:color="000000"/>
+              <w:bottom w:val="single" w:sz="8" w:space="0" w:color="000000"/>
+              <w:right w:val="single" w:sz="8" w:space="0" w:color="000000"/>
+            </w:tcBorders>
+            <w:shd w:val="clear" w:color="auto" w:fill="auto"/>
+            <w:tcMar>
+              <w:top w:w="100" w:type="dxa"/>
+              <w:left w:w="100" w:type="dxa"/>
+              <w:bottom w:w="100" w:type="dxa"/>
+              <w:right w:w="100" w:type="dxa"/>
+            </w:tcMar>
+          </w:tcPr>
+          <w:p>
+            <w:pPr>
+              <w:jc w:val="both"/>
+              <w:rPr>
+                <w:sz w:val="20"/>
+                <w:szCs w:val="20"/>
+                <w:lang w:val="en-US"/>
+              </w:rPr>
+            </w:pPr>
+          </w:p>
+        </w:tc>
+        <w:tc>
+          <w:tcPr>
+            <w:tcW w:w="3113" w:type="dxa"/>
+            <w:tcBorders>
+              <w:top w:val="single" w:sz="8" w:space="0" w:color="000000"/>
+              <w:left w:val="single" w:sz="8" w:space="0" w:color="000000"/>
+              <w:bottom w:val="single" w:sz="8" w:space="0" w:color="000000"/>
+              <w:right w:val="single" w:sz="8" w:space="0" w:color="000000"/>
+            </w:tcBorders>
+            <w:shd w:val="clear" w:color="auto" w:fill="auto"/>
+            <w:tcMar>
+              <w:top w:w="100" w:type="dxa"/>
+              <w:left w:w="100" w:type="dxa"/>
+              <w:bottom w:w="100" w:type="dxa"/>
+              <w:right w:w="100" w:type="dxa"/>
+            </w:tcMar>
+          </w:tcPr>
+          <w:p>
+            <w:pPr>
+              <w:jc w:val="both"/>
+              <w:rPr>
+                <w:sz w:val="20"/>
+                <w:szCs w:val="20"/>
+              </w:rPr>
+            </w:pPr>
+            <w:r>
+              <w:rPr>
+                <w:noProof/>
+                <w:sz w:val="20"/>
+                <w:szCs w:val="20"/>
+              </w:rPr>
+              <w:drawing>
+                <wp:inline distT="0" distB="0" distL="0" distR="0">
+                  <wp:extent cx="1847850" cy="1057275"/>
+                  <wp:effectExtent l="0" t="0" r="0" b="0"/>
+                  <wp:docPr id="3" name="Imagen 3" descr="C:\Users\JuanDiego\Downloads\Diagrama en blanco (3).png"/>
+                  <wp:cNvGraphicFramePr>
+                    <a:graphicFrameLocks xmlns:a="http://schemas.openxmlformats.org/drawingml/2006/main" noChangeAspect="1"/>
+                  </wp:cNvGraphicFramePr>
+                  <a:graphic xmlns:a="http://schemas.openxmlformats.org/drawingml/2006/main">
+                    <a:graphicData uri="http://schemas.openxmlformats.org/drawingml/2006/picture">
+                      <pic:pic xmlns:pic="http://schemas.openxmlformats.org/drawingml/2006/picture">
+                        <pic:nvPicPr>
+                          <pic:cNvPr id="0" name="Picture 2" descr="C:\Users\JuanDiego\Downloads\Diagrama en blanco (3).png"/>
+                          <pic:cNvPicPr>
+                            <a:picLocks noChangeAspect="1" noChangeArrowheads="1"/>
+                          </pic:cNvPicPr>
+                        </pic:nvPicPr>
+                        <pic:blipFill>
+                          <a:blip r:embed="rId10" cstate="print">
+                            <a:extLst>
+                              <a:ext uri="{28A0092B-C50C-407E-A947-70E740481C1C}">
+                                <a14:useLocalDpi xmlns:a14="http://schemas.microsoft.com/office/drawing/2010/main" val="0"/>
+                              </a:ext>
+                            </a:extLst>
+                          </a:blip>
+                          <a:srcRect/>
+                          <a:stretch>
+                            <a:fillRect/>
+                          </a:stretch>
+                        </pic:blipFill>
+                        <pic:spPr bwMode="auto">
+                          <a:xfrm>
+                            <a:off x="0" y="0"/>
+                            <a:ext cx="1847850" cy="1057275"/>
+                          </a:xfrm>
+                          <a:prstGeom prst="rect">
+                            <a:avLst/>
+                          </a:prstGeom>
+                          <a:noFill/>
+                          <a:ln>
+                            <a:noFill/>
+                          </a:ln>
+                        </pic:spPr>
+                      </pic:pic>
+                    </a:graphicData>
+                  </a:graphic>
+                </wp:inline>
+              </w:drawing>
+            </w:r>
+          </w:p>
+        </w:tc>
+      </w:tr>
+      <w:tr>
+        <w:trPr>
+          <w:trHeight w:val="480"/>
+        </w:trPr>
+        <w:tc>
+          <w:tcPr>
+            <w:tcW w:w="1654" w:type="dxa"/>
+            <w:tcBorders>
+              <w:top w:val="single" w:sz="8" w:space="0" w:color="000000"/>
+              <w:left w:val="single" w:sz="8" w:space="0" w:color="000000"/>
+              <w:bottom w:val="single" w:sz="8" w:space="0" w:color="000000"/>
+              <w:right w:val="single" w:sz="8" w:space="0" w:color="000000"/>
+            </w:tcBorders>
+            <w:shd w:val="clear" w:color="auto" w:fill="auto"/>
+            <w:tcMar>
+              <w:top w:w="100" w:type="dxa"/>
+              <w:left w:w="100" w:type="dxa"/>
+              <w:bottom w:w="100" w:type="dxa"/>
+              <w:right w:w="100" w:type="dxa"/>
+            </w:tcMar>
+          </w:tcPr>
+          <w:p>
+            <w:pPr>
+              <w:jc w:val="both"/>
+              <w:rPr>
+                <w:sz w:val="20"/>
+                <w:szCs w:val="20"/>
+              </w:rPr>
+            </w:pPr>
+            <w:r>
+              <w:rPr>
+                <w:sz w:val="20"/>
+                <w:szCs w:val="20"/>
+              </w:rPr>
+              <w:t>Airport</w:t>
+            </w:r>
+          </w:p>
+        </w:tc>
+        <w:tc>
+          <w:tcPr>
+            <w:tcW w:w="1795" w:type="dxa"/>
+            <w:tcBorders>
+              <w:top w:val="single" w:sz="8" w:space="0" w:color="000000"/>
+              <w:left w:val="single" w:sz="8" w:space="0" w:color="000000"/>
+              <w:bottom w:val="single" w:sz="8" w:space="0" w:color="000000"/>
+              <w:right w:val="single" w:sz="8" w:space="0" w:color="000000"/>
+            </w:tcBorders>
+            <w:shd w:val="clear" w:color="auto" w:fill="auto"/>
+            <w:tcMar>
+              <w:top w:w="100" w:type="dxa"/>
+              <w:left w:w="100" w:type="dxa"/>
+              <w:bottom w:w="100" w:type="dxa"/>
+              <w:right w:w="100" w:type="dxa"/>
+            </w:tcMar>
+          </w:tcPr>
+          <w:p>
+            <w:pPr>
+              <w:jc w:val="both"/>
+              <w:rPr>
+                <w:sz w:val="20"/>
+                <w:szCs w:val="20"/>
+              </w:rPr>
+            </w:pPr>
+            <w:r>
+              <w:rPr>
+                <w:sz w:val="20"/>
+                <w:szCs w:val="20"/>
+              </w:rPr>
+              <w:t>orderBy</w:t>
+            </w:r>
+            <w:r>
+              <w:rPr>
+                <w:sz w:val="20"/>
+                <w:szCs w:val="20"/>
+              </w:rPr>
+              <w:t>Airline</w:t>
+            </w:r>
+            <w:r>
+              <w:rPr>
+                <w:sz w:val="20"/>
+                <w:szCs w:val="20"/>
+              </w:rPr>
+              <w:t>()</w:t>
+            </w:r>
+          </w:p>
+        </w:tc>
+        <w:tc>
+          <w:tcPr>
+            <w:tcW w:w="1559" w:type="dxa"/>
+            <w:tcBorders>
+              <w:top w:val="single" w:sz="8" w:space="0" w:color="000000"/>
+              <w:left w:val="single" w:sz="8" w:space="0" w:color="000000"/>
+              <w:bottom w:val="single" w:sz="8" w:space="0" w:color="000000"/>
+              <w:right w:val="single" w:sz="8" w:space="0" w:color="000000"/>
+            </w:tcBorders>
+            <w:shd w:val="clear" w:color="auto" w:fill="auto"/>
+            <w:tcMar>
+              <w:top w:w="100" w:type="dxa"/>
+              <w:left w:w="100" w:type="dxa"/>
+              <w:bottom w:w="100" w:type="dxa"/>
+              <w:right w:w="100" w:type="dxa"/>
+            </w:tcMar>
+          </w:tcPr>
+          <w:p>
+            <w:pPr>
+              <w:jc w:val="both"/>
+              <w:rPr>
+                <w:sz w:val="20"/>
+                <w:szCs w:val="20"/>
+              </w:rPr>
+            </w:pPr>
+            <w:r>
+              <w:rPr>
+                <w:sz w:val="20"/>
+                <w:szCs w:val="20"/>
+              </w:rPr>
+              <w:t>setuScenary2</w:t>
+            </w:r>
+          </w:p>
+        </w:tc>
+        <w:tc>
+          <w:tcPr>
+            <w:tcW w:w="1512" w:type="dxa"/>
+            <w:tcBorders>
+              <w:top w:val="single" w:sz="8" w:space="0" w:color="000000"/>
+              <w:left w:val="single" w:sz="8" w:space="0" w:color="000000"/>
+              <w:bottom w:val="single" w:sz="8" w:space="0" w:color="000000"/>
+              <w:right w:val="single" w:sz="8" w:space="0" w:color="000000"/>
+            </w:tcBorders>
+            <w:shd w:val="clear" w:color="auto" w:fill="auto"/>
+            <w:tcMar>
+              <w:top w:w="100" w:type="dxa"/>
+              <w:left w:w="100" w:type="dxa"/>
+              <w:bottom w:w="100" w:type="dxa"/>
+              <w:right w:w="100" w:type="dxa"/>
+            </w:tcMar>
+          </w:tcPr>
+          <w:p>
+            <w:pPr>
+              <w:jc w:val="both"/>
+              <w:rPr>
+                <w:sz w:val="20"/>
+                <w:szCs w:val="20"/>
+                <w:lang w:val="en-US"/>
+              </w:rPr>
+            </w:pPr>
+          </w:p>
+        </w:tc>
+        <w:tc>
+          <w:tcPr>
+            <w:tcW w:w="3113" w:type="dxa"/>
+            <w:tcBorders>
+              <w:top w:val="single" w:sz="8" w:space="0" w:color="000000"/>
+              <w:left w:val="single" w:sz="8" w:space="0" w:color="000000"/>
+              <w:bottom w:val="single" w:sz="8" w:space="0" w:color="000000"/>
+              <w:right w:val="single" w:sz="8" w:space="0" w:color="000000"/>
+            </w:tcBorders>
+            <w:shd w:val="clear" w:color="auto" w:fill="auto"/>
+            <w:tcMar>
+              <w:top w:w="100" w:type="dxa"/>
+              <w:left w:w="100" w:type="dxa"/>
+              <w:bottom w:w="100" w:type="dxa"/>
+              <w:right w:w="100" w:type="dxa"/>
+            </w:tcMar>
+          </w:tcPr>
+          <w:p>
+            <w:pPr>
+              <w:jc w:val="both"/>
+              <w:rPr>
+                <w:sz w:val="20"/>
+                <w:szCs w:val="20"/>
+              </w:rPr>
+            </w:pPr>
+            <w:r>
+              <w:rPr>
+                <w:noProof/>
+                <w:sz w:val="20"/>
+                <w:szCs w:val="20"/>
+              </w:rPr>
+              <w:drawing>
+                <wp:inline distT="0" distB="0" distL="0" distR="0">
+                  <wp:extent cx="1847850" cy="1066800"/>
+                  <wp:effectExtent l="0" t="0" r="0" b="0"/>
+                  <wp:docPr id="5" name="Imagen 5" descr="C:\Users\JuanDiego\Downloads\Diagrama en blanco (4).png"/>
+                  <wp:cNvGraphicFramePr>
+                    <a:graphicFrameLocks xmlns:a="http://schemas.openxmlformats.org/drawingml/2006/main" noChangeAspect="1"/>
+                  </wp:cNvGraphicFramePr>
+                  <a:graphic xmlns:a="http://schemas.openxmlformats.org/drawingml/2006/main">
+                    <a:graphicData uri="http://schemas.openxmlformats.org/drawingml/2006/picture">
+                      <pic:pic xmlns:pic="http://schemas.openxmlformats.org/drawingml/2006/picture">
+                        <pic:nvPicPr>
+                          <pic:cNvPr id="0" name="Picture 3" descr="C:\Users\JuanDiego\Downloads\Diagrama en blanco (4).png"/>
+                          <pic:cNvPicPr>
+                            <a:picLocks noChangeAspect="1" noChangeArrowheads="1"/>
+                          </pic:cNvPicPr>
+                        </pic:nvPicPr>
+                        <pic:blipFill>
+                          <a:blip r:embed="rId11" cstate="print">
+                            <a:extLst>
+                              <a:ext uri="{28A0092B-C50C-407E-A947-70E740481C1C}">
+                                <a14:useLocalDpi xmlns:a14="http://schemas.microsoft.com/office/drawing/2010/main" val="0"/>
+                              </a:ext>
+                            </a:extLst>
+                          </a:blip>
+                          <a:srcRect/>
+                          <a:stretch>
+                            <a:fillRect/>
+                          </a:stretch>
+                        </pic:blipFill>
+                        <pic:spPr bwMode="auto">
+                          <a:xfrm>
+                            <a:off x="0" y="0"/>
+                            <a:ext cx="1847850" cy="1066800"/>
+                          </a:xfrm>
+                          <a:prstGeom prst="rect">
+                            <a:avLst/>
+                          </a:prstGeom>
+                          <a:noFill/>
+                          <a:ln>
+                            <a:noFill/>
+                          </a:ln>
+                        </pic:spPr>
+                      </pic:pic>
+                    </a:graphicData>
+                  </a:graphic>
+                </wp:inline>
+              </w:drawing>
+            </w:r>
+          </w:p>
+        </w:tc>
+      </w:tr>
+      <w:tr>
+        <w:trPr>
+          <w:trHeight w:val="480"/>
+        </w:trPr>
+        <w:tc>
+          <w:tcPr>
+            <w:tcW w:w="1654" w:type="dxa"/>
+            <w:tcBorders>
+              <w:top w:val="single" w:sz="8" w:space="0" w:color="000000"/>
+              <w:left w:val="single" w:sz="8" w:space="0" w:color="000000"/>
+              <w:bottom w:val="single" w:sz="8" w:space="0" w:color="000000"/>
+              <w:right w:val="single" w:sz="8" w:space="0" w:color="000000"/>
+            </w:tcBorders>
+            <w:shd w:val="clear" w:color="auto" w:fill="auto"/>
+            <w:tcMar>
+              <w:top w:w="100" w:type="dxa"/>
+              <w:left w:w="100" w:type="dxa"/>
+              <w:bottom w:w="100" w:type="dxa"/>
+              <w:right w:w="100" w:type="dxa"/>
+            </w:tcMar>
+          </w:tcPr>
+          <w:p>
+            <w:pPr>
+              <w:jc w:val="both"/>
+              <w:rPr>
+                <w:sz w:val="20"/>
+                <w:szCs w:val="20"/>
+              </w:rPr>
+            </w:pPr>
+            <w:r>
+              <w:rPr>
+                <w:sz w:val="20"/>
+                <w:szCs w:val="20"/>
+              </w:rPr>
+              <w:t>Airport</w:t>
+            </w:r>
+          </w:p>
+        </w:tc>
+        <w:tc>
+          <w:tcPr>
+            <w:tcW w:w="1795" w:type="dxa"/>
+            <w:tcBorders>
+              <w:top w:val="single" w:sz="8" w:space="0" w:color="000000"/>
+              <w:left w:val="single" w:sz="8" w:space="0" w:color="000000"/>
+              <w:bottom w:val="single" w:sz="8" w:space="0" w:color="000000"/>
+              <w:right w:val="single" w:sz="8" w:space="0" w:color="000000"/>
+            </w:tcBorders>
+            <w:shd w:val="clear" w:color="auto" w:fill="auto"/>
+            <w:tcMar>
+              <w:top w:w="100" w:type="dxa"/>
+              <w:left w:w="100" w:type="dxa"/>
+              <w:bottom w:w="100" w:type="dxa"/>
+              <w:right w:w="100" w:type="dxa"/>
+            </w:tcMar>
+          </w:tcPr>
+          <w:p>
+            <w:pPr>
+              <w:jc w:val="both"/>
+              <w:rPr>
+                <w:sz w:val="20"/>
+                <w:szCs w:val="20"/>
+              </w:rPr>
+            </w:pPr>
+            <w:r>
+              <w:rPr>
+                <w:sz w:val="20"/>
+                <w:szCs w:val="20"/>
+              </w:rPr>
+              <w:t>orderBy</w:t>
+            </w:r>
+            <w:r>
+              <w:rPr>
+                <w:sz w:val="20"/>
+                <w:szCs w:val="20"/>
+              </w:rPr>
+              <w:t>Flight</w:t>
+            </w:r>
+            <w:r>
+              <w:rPr>
+                <w:sz w:val="20"/>
+                <w:szCs w:val="20"/>
+              </w:rPr>
+              <w:t>()</w:t>
+            </w:r>
+          </w:p>
+        </w:tc>
+        <w:tc>
+          <w:tcPr>
+            <w:tcW w:w="1559" w:type="dxa"/>
+            <w:tcBorders>
+              <w:top w:val="single" w:sz="8" w:space="0" w:color="000000"/>
+              <w:left w:val="single" w:sz="8" w:space="0" w:color="000000"/>
+              <w:bottom w:val="single" w:sz="8" w:space="0" w:color="000000"/>
+              <w:right w:val="single" w:sz="8" w:space="0" w:color="000000"/>
+            </w:tcBorders>
+            <w:shd w:val="clear" w:color="auto" w:fill="auto"/>
+            <w:tcMar>
+              <w:top w:w="100" w:type="dxa"/>
+              <w:left w:w="100" w:type="dxa"/>
+              <w:bottom w:w="100" w:type="dxa"/>
+              <w:right w:w="100" w:type="dxa"/>
+            </w:tcMar>
+          </w:tcPr>
+          <w:p>
+            <w:pPr>
+              <w:jc w:val="both"/>
+              <w:rPr>
+                <w:sz w:val="20"/>
+                <w:szCs w:val="20"/>
+              </w:rPr>
+            </w:pPr>
+            <w:r>
+              <w:rPr>
+                <w:sz w:val="20"/>
+                <w:szCs w:val="20"/>
+              </w:rPr>
+              <w:t>setuScenary2</w:t>
+            </w:r>
+          </w:p>
+        </w:tc>
+        <w:tc>
+          <w:tcPr>
+            <w:tcW w:w="1512" w:type="dxa"/>
+            <w:tcBorders>
+              <w:top w:val="single" w:sz="8" w:space="0" w:color="000000"/>
+              <w:left w:val="single" w:sz="8" w:space="0" w:color="000000"/>
+              <w:bottom w:val="single" w:sz="8" w:space="0" w:color="000000"/>
+              <w:right w:val="single" w:sz="8" w:space="0" w:color="000000"/>
+            </w:tcBorders>
+            <w:shd w:val="clear" w:color="auto" w:fill="auto"/>
+            <w:tcMar>
+              <w:top w:w="100" w:type="dxa"/>
+              <w:left w:w="100" w:type="dxa"/>
+              <w:bottom w:w="100" w:type="dxa"/>
+              <w:right w:w="100" w:type="dxa"/>
+            </w:tcMar>
+          </w:tcPr>
+          <w:p>
+            <w:pPr>
+              <w:jc w:val="both"/>
+              <w:rPr>
+                <w:sz w:val="20"/>
+                <w:szCs w:val="20"/>
+                <w:lang w:val="en-US"/>
+              </w:rPr>
+            </w:pPr>
+          </w:p>
+        </w:tc>
+        <w:tc>
+          <w:tcPr>
+            <w:tcW w:w="3113" w:type="dxa"/>
+            <w:tcBorders>
+              <w:top w:val="single" w:sz="8" w:space="0" w:color="000000"/>
+              <w:left w:val="single" w:sz="8" w:space="0" w:color="000000"/>
+              <w:bottom w:val="single" w:sz="8" w:space="0" w:color="000000"/>
+              <w:right w:val="single" w:sz="8" w:space="0" w:color="000000"/>
+            </w:tcBorders>
+            <w:shd w:val="clear" w:color="auto" w:fill="auto"/>
+            <w:tcMar>
+              <w:top w:w="100" w:type="dxa"/>
+              <w:left w:w="100" w:type="dxa"/>
+              <w:bottom w:w="100" w:type="dxa"/>
+              <w:right w:w="100" w:type="dxa"/>
+            </w:tcMar>
+          </w:tcPr>
+          <w:p>
+            <w:pPr>
+              <w:jc w:val="both"/>
+              <w:rPr>
+                <w:sz w:val="20"/>
+                <w:szCs w:val="20"/>
+              </w:rPr>
+            </w:pPr>
+            <w:r>
+              <w:rPr>
+                <w:noProof/>
+                <w:sz w:val="20"/>
+                <w:szCs w:val="20"/>
+              </w:rPr>
+              <w:drawing>
+                <wp:inline distT="0" distB="0" distL="0" distR="0" wp14:anchorId="23F4CCAA" wp14:editId="015C591F">
+                  <wp:extent cx="1847850" cy="1066800"/>
+                  <wp:effectExtent l="0" t="0" r="0" b="0"/>
+                  <wp:docPr id="7" name="Imagen 7" descr="C:\Users\JuanDiego\Downloads\Diagrama en blanco (4).png"/>
+                  <wp:cNvGraphicFramePr>
+                    <a:graphicFrameLocks xmlns:a="http://schemas.openxmlformats.org/drawingml/2006/main" noChangeAspect="1"/>
+                  </wp:cNvGraphicFramePr>
+                  <a:graphic xmlns:a="http://schemas.openxmlformats.org/drawingml/2006/main">
+                    <a:graphicData uri="http://schemas.openxmlformats.org/drawingml/2006/picture">
+                      <pic:pic xmlns:pic="http://schemas.openxmlformats.org/drawingml/2006/picture">
+                        <pic:nvPicPr>
+                          <pic:cNvPr id="0" name="Picture 3" descr="C:\Users\JuanDiego\Downloads\Diagrama en blanco (4).png"/>
+                          <pic:cNvPicPr>
+                            <a:picLocks noChangeAspect="1" noChangeArrowheads="1"/>
+                          </pic:cNvPicPr>
+                        </pic:nvPicPr>
+                        <pic:blipFill>
+                          <a:blip r:embed="rId11" cstate="print">
+                            <a:extLst>
+                              <a:ext uri="{28A0092B-C50C-407E-A947-70E740481C1C}">
+                                <a14:useLocalDpi xmlns:a14="http://schemas.microsoft.com/office/drawing/2010/main" val="0"/>
+                              </a:ext>
+                            </a:extLst>
+                          </a:blip>
+                          <a:srcRect/>
+                          <a:stretch>
+                            <a:fillRect/>
+                          </a:stretch>
+                        </pic:blipFill>
+                        <pic:spPr bwMode="auto">
+                          <a:xfrm>
+                            <a:off x="0" y="0"/>
+                            <a:ext cx="1847850" cy="1066800"/>
+                          </a:xfrm>
+                          <a:prstGeom prst="rect">
+                            <a:avLst/>
+                          </a:prstGeom>
+                          <a:noFill/>
+                          <a:ln>
+                            <a:noFill/>
+                          </a:ln>
+                        </pic:spPr>
+                      </pic:pic>
+                    </a:graphicData>
+                  </a:graphic>
+                </wp:inline>
+              </w:drawing>
+            </w:r>
+          </w:p>
+        </w:tc>
+      </w:tr>
+      <w:tr>
+        <w:trPr>
+          <w:trHeight w:val="480"/>
+        </w:trPr>
+        <w:tc>
+          <w:tcPr>
+            <w:tcW w:w="1654" w:type="dxa"/>
+            <w:tcBorders>
+              <w:top w:val="single" w:sz="8" w:space="0" w:color="000000"/>
+              <w:left w:val="single" w:sz="8" w:space="0" w:color="000000"/>
+              <w:bottom w:val="single" w:sz="8" w:space="0" w:color="000000"/>
+              <w:right w:val="single" w:sz="8" w:space="0" w:color="000000"/>
+            </w:tcBorders>
+            <w:shd w:val="clear" w:color="auto" w:fill="auto"/>
+            <w:tcMar>
+              <w:top w:w="100" w:type="dxa"/>
+              <w:left w:w="100" w:type="dxa"/>
+              <w:bottom w:w="100" w:type="dxa"/>
+              <w:right w:w="100" w:type="dxa"/>
+            </w:tcMar>
+          </w:tcPr>
+          <w:p>
+            <w:pPr>
+              <w:jc w:val="both"/>
+              <w:rPr>
+                <w:sz w:val="20"/>
+                <w:szCs w:val="20"/>
+              </w:rPr>
+            </w:pPr>
+            <w:r>
+              <w:rPr>
+                <w:sz w:val="20"/>
+                <w:szCs w:val="20"/>
+              </w:rPr>
+              <w:t>Airport</w:t>
+            </w:r>
+          </w:p>
+        </w:tc>
+        <w:tc>
+          <w:tcPr>
+            <w:tcW w:w="1795" w:type="dxa"/>
+            <w:tcBorders>
+              <w:top w:val="single" w:sz="8" w:space="0" w:color="000000"/>
+              <w:left w:val="single" w:sz="8" w:space="0" w:color="000000"/>
+              <w:bottom w:val="single" w:sz="8" w:space="0" w:color="000000"/>
+              <w:right w:val="single" w:sz="8" w:space="0" w:color="000000"/>
+            </w:tcBorders>
+            <w:shd w:val="clear" w:color="auto" w:fill="auto"/>
+            <w:tcMar>
+              <w:top w:w="100" w:type="dxa"/>
+              <w:left w:w="100" w:type="dxa"/>
+              <w:bottom w:w="100" w:type="dxa"/>
+              <w:right w:w="100" w:type="dxa"/>
+            </w:tcMar>
+          </w:tcPr>
+          <w:p>
+            <w:pPr>
+              <w:jc w:val="both"/>
+              <w:rPr>
+                <w:sz w:val="20"/>
+                <w:szCs w:val="20"/>
+              </w:rPr>
+            </w:pPr>
+            <w:r>
+              <w:rPr>
+                <w:sz w:val="20"/>
+                <w:szCs w:val="20"/>
+              </w:rPr>
+              <w:t>orderBy</w:t>
+            </w:r>
+            <w:r>
+              <w:rPr>
+                <w:sz w:val="20"/>
+                <w:szCs w:val="20"/>
+              </w:rPr>
+              <w:t>City</w:t>
+            </w:r>
+            <w:r>
+              <w:rPr>
+                <w:sz w:val="20"/>
+                <w:szCs w:val="20"/>
+              </w:rPr>
+              <w:t>()</w:t>
+            </w:r>
+          </w:p>
+        </w:tc>
+        <w:tc>
+          <w:tcPr>
+            <w:tcW w:w="1559" w:type="dxa"/>
+            <w:tcBorders>
+              <w:top w:val="single" w:sz="8" w:space="0" w:color="000000"/>
+              <w:left w:val="single" w:sz="8" w:space="0" w:color="000000"/>
+              <w:bottom w:val="single" w:sz="8" w:space="0" w:color="000000"/>
+              <w:right w:val="single" w:sz="8" w:space="0" w:color="000000"/>
+            </w:tcBorders>
+            <w:shd w:val="clear" w:color="auto" w:fill="auto"/>
+            <w:tcMar>
+              <w:top w:w="100" w:type="dxa"/>
+              <w:left w:w="100" w:type="dxa"/>
+              <w:bottom w:w="100" w:type="dxa"/>
+              <w:right w:w="100" w:type="dxa"/>
+            </w:tcMar>
+          </w:tcPr>
+          <w:p>
+            <w:pPr>
+              <w:jc w:val="both"/>
+              <w:rPr>
+                <w:sz w:val="20"/>
+                <w:szCs w:val="20"/>
+              </w:rPr>
+            </w:pPr>
+            <w:r>
+              <w:rPr>
+                <w:sz w:val="20"/>
+                <w:szCs w:val="20"/>
+              </w:rPr>
+              <w:t>setuScenary2</w:t>
+            </w:r>
+          </w:p>
+        </w:tc>
+        <w:tc>
+          <w:tcPr>
+            <w:tcW w:w="1512" w:type="dxa"/>
+            <w:tcBorders>
+              <w:top w:val="single" w:sz="8" w:space="0" w:color="000000"/>
+              <w:left w:val="single" w:sz="8" w:space="0" w:color="000000"/>
+              <w:bottom w:val="single" w:sz="8" w:space="0" w:color="000000"/>
+              <w:right w:val="single" w:sz="8" w:space="0" w:color="000000"/>
+            </w:tcBorders>
+            <w:shd w:val="clear" w:color="auto" w:fill="auto"/>
+            <w:tcMar>
+              <w:top w:w="100" w:type="dxa"/>
+              <w:left w:w="100" w:type="dxa"/>
+              <w:bottom w:w="100" w:type="dxa"/>
+              <w:right w:w="100" w:type="dxa"/>
+            </w:tcMar>
+          </w:tcPr>
+          <w:p>
+            <w:pPr>
+              <w:jc w:val="both"/>
+              <w:rPr>
+                <w:sz w:val="20"/>
+                <w:szCs w:val="20"/>
+                <w:lang w:val="en-US"/>
+              </w:rPr>
+            </w:pPr>
+          </w:p>
+        </w:tc>
+        <w:tc>
+          <w:tcPr>
+            <w:tcW w:w="3113" w:type="dxa"/>
+            <w:tcBorders>
+              <w:top w:val="single" w:sz="8" w:space="0" w:color="000000"/>
+              <w:left w:val="single" w:sz="8" w:space="0" w:color="000000"/>
+              <w:bottom w:val="single" w:sz="8" w:space="0" w:color="000000"/>
+              <w:right w:val="single" w:sz="8" w:space="0" w:color="000000"/>
+            </w:tcBorders>
+            <w:shd w:val="clear" w:color="auto" w:fill="auto"/>
+            <w:tcMar>
+              <w:top w:w="100" w:type="dxa"/>
+              <w:left w:w="100" w:type="dxa"/>
+              <w:bottom w:w="100" w:type="dxa"/>
+              <w:right w:w="100" w:type="dxa"/>
+            </w:tcMar>
+          </w:tcPr>
+          <w:p>
+            <w:pPr>
+              <w:jc w:val="both"/>
+              <w:rPr>
+                <w:sz w:val="20"/>
+                <w:szCs w:val="20"/>
+              </w:rPr>
+            </w:pPr>
+            <w:r>
+              <w:rPr>
+                <w:noProof/>
+                <w:sz w:val="20"/>
+                <w:szCs w:val="20"/>
+              </w:rPr>
+              <w:drawing>
+                <wp:inline distT="0" distB="0" distL="0" distR="0">
+                  <wp:extent cx="1847850" cy="1066800"/>
+                  <wp:effectExtent l="0" t="0" r="0" b="0"/>
+                  <wp:docPr id="9" name="Imagen 9" descr="C:\Users\JuanDiego\Downloads\Diagrama en blanco (5).png"/>
+                  <wp:cNvGraphicFramePr>
+                    <a:graphicFrameLocks xmlns:a="http://schemas.openxmlformats.org/drawingml/2006/main" noChangeAspect="1"/>
+                  </wp:cNvGraphicFramePr>
+                  <a:graphic xmlns:a="http://schemas.openxmlformats.org/drawingml/2006/main">
+                    <a:graphicData uri="http://schemas.openxmlformats.org/drawingml/2006/picture">
+                      <pic:pic xmlns:pic="http://schemas.openxmlformats.org/drawingml/2006/picture">
+                        <pic:nvPicPr>
+                          <pic:cNvPr id="0" name="Picture 4" descr="C:\Users\JuanDiego\Downloads\Diagrama en blanco (5).png"/>
+                          <pic:cNvPicPr>
+                            <a:picLocks noChangeAspect="1" noChangeArrowheads="1"/>
+                          </pic:cNvPicPr>
+                        </pic:nvPicPr>
+                        <pic:blipFill>
+                          <a:blip r:embed="rId12" cstate="print">
+                            <a:extLst>
+                              <a:ext uri="{28A0092B-C50C-407E-A947-70E740481C1C}">
+                                <a14:useLocalDpi xmlns:a14="http://schemas.microsoft.com/office/drawing/2010/main" val="0"/>
+                              </a:ext>
+                            </a:extLst>
+                          </a:blip>
+                          <a:srcRect/>
+                          <a:stretch>
+                            <a:fillRect/>
+                          </a:stretch>
+                        </pic:blipFill>
+                        <pic:spPr bwMode="auto">
+                          <a:xfrm>
+                            <a:off x="0" y="0"/>
+                            <a:ext cx="1847850" cy="1066800"/>
+                          </a:xfrm>
+                          <a:prstGeom prst="rect">
+                            <a:avLst/>
+                          </a:prstGeom>
+                          <a:noFill/>
+                          <a:ln>
+                            <a:noFill/>
+                          </a:ln>
+                        </pic:spPr>
+                      </pic:pic>
+                    </a:graphicData>
+                  </a:graphic>
+                </wp:inline>
+              </w:drawing>
+            </w:r>
+          </w:p>
+        </w:tc>
+      </w:tr>
+      <w:tr>
+        <w:trPr>
+          <w:trHeight w:val="480"/>
+        </w:trPr>
+        <w:tc>
+          <w:tcPr>
+            <w:tcW w:w="1654" w:type="dxa"/>
+            <w:tcBorders>
+              <w:top w:val="single" w:sz="8" w:space="0" w:color="000000"/>
+              <w:left w:val="single" w:sz="8" w:space="0" w:color="000000"/>
+              <w:bottom w:val="single" w:sz="8" w:space="0" w:color="000000"/>
+              <w:right w:val="single" w:sz="8" w:space="0" w:color="000000"/>
+            </w:tcBorders>
+            <w:shd w:val="clear" w:color="auto" w:fill="auto"/>
+            <w:tcMar>
+              <w:top w:w="100" w:type="dxa"/>
+              <w:left w:w="100" w:type="dxa"/>
+              <w:bottom w:w="100" w:type="dxa"/>
+              <w:right w:w="100" w:type="dxa"/>
+            </w:tcMar>
+          </w:tcPr>
+          <w:p>
+            <w:pPr>
+              <w:jc w:val="both"/>
+              <w:rPr>
+                <w:sz w:val="20"/>
+                <w:szCs w:val="20"/>
+              </w:rPr>
+            </w:pPr>
+            <w:r>
+              <w:rPr>
+                <w:sz w:val="20"/>
+                <w:szCs w:val="20"/>
+              </w:rPr>
+              <w:t>Airport</w:t>
+            </w:r>
+          </w:p>
+        </w:tc>
+        <w:tc>
+          <w:tcPr>
+            <w:tcW w:w="1795" w:type="dxa"/>
+            <w:tcBorders>
+              <w:top w:val="single" w:sz="8" w:space="0" w:color="000000"/>
+              <w:left w:val="single" w:sz="8" w:space="0" w:color="000000"/>
+              <w:bottom w:val="single" w:sz="8" w:space="0" w:color="000000"/>
+              <w:right w:val="single" w:sz="8" w:space="0" w:color="000000"/>
+            </w:tcBorders>
+            <w:shd w:val="clear" w:color="auto" w:fill="auto"/>
+            <w:tcMar>
+              <w:top w:w="100" w:type="dxa"/>
+              <w:left w:w="100" w:type="dxa"/>
+              <w:bottom w:w="100" w:type="dxa"/>
+              <w:right w:w="100" w:type="dxa"/>
+            </w:tcMar>
+          </w:tcPr>
+          <w:p>
+            <w:pPr>
+              <w:jc w:val="both"/>
+              <w:rPr>
+                <w:sz w:val="20"/>
+                <w:szCs w:val="20"/>
+              </w:rPr>
+            </w:pPr>
+            <w:r>
+              <w:rPr>
+                <w:sz w:val="20"/>
+                <w:szCs w:val="20"/>
+              </w:rPr>
+              <w:t>orderBy</w:t>
+            </w:r>
+            <w:r>
+              <w:rPr>
+                <w:sz w:val="20"/>
+                <w:szCs w:val="20"/>
+              </w:rPr>
+              <w:t xml:space="preserve">Terminal </w:t>
+            </w:r>
+            <w:r>
+              <w:rPr>
+                <w:sz w:val="20"/>
+                <w:szCs w:val="20"/>
+              </w:rPr>
+              <w:t>()</w:t>
+            </w:r>
+          </w:p>
+        </w:tc>
+        <w:tc>
+          <w:tcPr>
+            <w:tcW w:w="1559" w:type="dxa"/>
+            <w:tcBorders>
+              <w:top w:val="single" w:sz="8" w:space="0" w:color="000000"/>
+              <w:left w:val="single" w:sz="8" w:space="0" w:color="000000"/>
+              <w:bottom w:val="single" w:sz="8" w:space="0" w:color="000000"/>
+              <w:right w:val="single" w:sz="8" w:space="0" w:color="000000"/>
+            </w:tcBorders>
+            <w:shd w:val="clear" w:color="auto" w:fill="auto"/>
+            <w:tcMar>
+              <w:top w:w="100" w:type="dxa"/>
+              <w:left w:w="100" w:type="dxa"/>
+              <w:bottom w:w="100" w:type="dxa"/>
+              <w:right w:w="100" w:type="dxa"/>
+            </w:tcMar>
+          </w:tcPr>
+          <w:p>
+            <w:pPr>
+              <w:jc w:val="both"/>
+              <w:rPr>
+                <w:sz w:val="20"/>
+                <w:szCs w:val="20"/>
+              </w:rPr>
+            </w:pPr>
+            <w:r>
+              <w:rPr>
+                <w:sz w:val="20"/>
+                <w:szCs w:val="20"/>
+              </w:rPr>
+              <w:t>setuScenary2</w:t>
+            </w:r>
+          </w:p>
+        </w:tc>
+        <w:tc>
+          <w:tcPr>
+            <w:tcW w:w="1512" w:type="dxa"/>
+            <w:tcBorders>
+              <w:top w:val="single" w:sz="8" w:space="0" w:color="000000"/>
+              <w:left w:val="single" w:sz="8" w:space="0" w:color="000000"/>
+              <w:bottom w:val="single" w:sz="8" w:space="0" w:color="000000"/>
+              <w:right w:val="single" w:sz="8" w:space="0" w:color="000000"/>
+            </w:tcBorders>
+            <w:shd w:val="clear" w:color="auto" w:fill="auto"/>
+            <w:tcMar>
+              <w:top w:w="100" w:type="dxa"/>
+              <w:left w:w="100" w:type="dxa"/>
+              <w:bottom w:w="100" w:type="dxa"/>
+              <w:right w:w="100" w:type="dxa"/>
+            </w:tcMar>
+          </w:tcPr>
+          <w:p>
+            <w:pPr>
+              <w:jc w:val="both"/>
+              <w:rPr>
+                <w:sz w:val="20"/>
+                <w:szCs w:val="20"/>
+                <w:lang w:val="en-US"/>
+              </w:rPr>
+            </w:pPr>
+          </w:p>
+        </w:tc>
+        <w:tc>
+          <w:tcPr>
+            <w:tcW w:w="3113" w:type="dxa"/>
+            <w:tcBorders>
+              <w:top w:val="single" w:sz="8" w:space="0" w:color="000000"/>
+              <w:left w:val="single" w:sz="8" w:space="0" w:color="000000"/>
+              <w:bottom w:val="single" w:sz="8" w:space="0" w:color="000000"/>
+              <w:right w:val="single" w:sz="8" w:space="0" w:color="000000"/>
+            </w:tcBorders>
+            <w:shd w:val="clear" w:color="auto" w:fill="auto"/>
+            <w:tcMar>
+              <w:top w:w="100" w:type="dxa"/>
+              <w:left w:w="100" w:type="dxa"/>
+              <w:bottom w:w="100" w:type="dxa"/>
+              <w:right w:w="100" w:type="dxa"/>
+            </w:tcMar>
+          </w:tcPr>
+          <w:p>
+            <w:pPr>
+              <w:jc w:val="both"/>
+              <w:rPr>
+                <w:sz w:val="20"/>
+                <w:szCs w:val="20"/>
+              </w:rPr>
+            </w:pPr>
+            <w:r>
+              <w:rPr>
+                <w:noProof/>
+                <w:sz w:val="20"/>
+                <w:szCs w:val="20"/>
+              </w:rPr>
+              <w:drawing>
+                <wp:inline distT="0" distB="0" distL="0" distR="0">
+                  <wp:extent cx="1847850" cy="1066800"/>
+                  <wp:effectExtent l="0" t="0" r="0" b="0"/>
+                  <wp:docPr id="12" name="Imagen 12" descr="C:\Users\JuanDiego\Downloads\Diagrama en blanco (6).png"/>
+                  <wp:cNvGraphicFramePr>
+                    <a:graphicFrameLocks xmlns:a="http://schemas.openxmlformats.org/drawingml/2006/main" noChangeAspect="1"/>
+                  </wp:cNvGraphicFramePr>
+                  <a:graphic xmlns:a="http://schemas.openxmlformats.org/drawingml/2006/main">
+                    <a:graphicData uri="http://schemas.openxmlformats.org/drawingml/2006/picture">
+                      <pic:pic xmlns:pic="http://schemas.openxmlformats.org/drawingml/2006/picture">
+                        <pic:nvPicPr>
+                          <pic:cNvPr id="0" name="Picture 6" descr="C:\Users\JuanDiego\Downloads\Diagrama en blanco (6).png"/>
+                          <pic:cNvPicPr>
+                            <a:picLocks noChangeAspect="1" noChangeArrowheads="1"/>
+                          </pic:cNvPicPr>
+                        </pic:nvPicPr>
+                        <pic:blipFill>
+                          <a:blip r:embed="rId13" cstate="print">
+                            <a:extLst>
+                              <a:ext uri="{28A0092B-C50C-407E-A947-70E740481C1C}">
+                                <a14:useLocalDpi xmlns:a14="http://schemas.microsoft.com/office/drawing/2010/main" val="0"/>
+                              </a:ext>
+                            </a:extLst>
+                          </a:blip>
+                          <a:srcRect/>
+                          <a:stretch>
+                            <a:fillRect/>
+                          </a:stretch>
+                        </pic:blipFill>
+                        <pic:spPr bwMode="auto">
+                          <a:xfrm>
+                            <a:off x="0" y="0"/>
+                            <a:ext cx="1847850" cy="1066800"/>
+                          </a:xfrm>
+                          <a:prstGeom prst="rect">
+                            <a:avLst/>
+                          </a:prstGeom>
+                          <a:noFill/>
+                          <a:ln>
+                            <a:noFill/>
+                          </a:ln>
+                        </pic:spPr>
+                      </pic:pic>
+                    </a:graphicData>
+                  </a:graphic>
+                </wp:inline>
+              </w:drawing>
+            </w:r>
+          </w:p>
+        </w:tc>
+      </w:tr>
+      <w:tr>
+        <w:trPr>
+          <w:trHeight w:val="480"/>
+        </w:trPr>
+        <w:tc>
+          <w:tcPr>
+            <w:tcW w:w="1654" w:type="dxa"/>
+            <w:tcBorders>
+              <w:top w:val="single" w:sz="8" w:space="0" w:color="000000"/>
+              <w:left w:val="single" w:sz="8" w:space="0" w:color="000000"/>
+              <w:bottom w:val="single" w:sz="8" w:space="0" w:color="000000"/>
+              <w:right w:val="single" w:sz="8" w:space="0" w:color="000000"/>
+            </w:tcBorders>
+            <w:shd w:val="clear" w:color="auto" w:fill="auto"/>
+            <w:tcMar>
+              <w:top w:w="100" w:type="dxa"/>
+              <w:left w:w="100" w:type="dxa"/>
+              <w:bottom w:w="100" w:type="dxa"/>
+              <w:right w:w="100" w:type="dxa"/>
+            </w:tcMar>
+          </w:tcPr>
+          <w:p>
+            <w:pPr>
+              <w:jc w:val="both"/>
+              <w:rPr>
+                <w:sz w:val="20"/>
+                <w:szCs w:val="20"/>
+              </w:rPr>
+            </w:pPr>
+            <w:r>
+              <w:rPr>
+                <w:sz w:val="20"/>
+                <w:szCs w:val="20"/>
+              </w:rPr>
+              <w:lastRenderedPageBreak/>
+              <w:t>Airport</w:t>
+            </w:r>
+          </w:p>
+        </w:tc>
+        <w:tc>
+          <w:tcPr>
+            <w:tcW w:w="1795" w:type="dxa"/>
+            <w:tcBorders>
+              <w:top w:val="single" w:sz="8" w:space="0" w:color="000000"/>
+              <w:left w:val="single" w:sz="8" w:space="0" w:color="000000"/>
+              <w:bottom w:val="single" w:sz="8" w:space="0" w:color="000000"/>
+              <w:right w:val="single" w:sz="8" w:space="0" w:color="000000"/>
+            </w:tcBorders>
+            <w:shd w:val="clear" w:color="auto" w:fill="auto"/>
+            <w:tcMar>
+              <w:top w:w="100" w:type="dxa"/>
+              <w:left w:w="100" w:type="dxa"/>
+              <w:bottom w:w="100" w:type="dxa"/>
+              <w:right w:w="100" w:type="dxa"/>
+            </w:tcMar>
+          </w:tcPr>
+          <w:p>
+            <w:pPr>
+              <w:jc w:val="both"/>
+              <w:rPr>
+                <w:sz w:val="20"/>
+                <w:szCs w:val="20"/>
+              </w:rPr>
+            </w:pPr>
+            <w:r>
+              <w:rPr>
+                <w:sz w:val="20"/>
+                <w:szCs w:val="20"/>
+              </w:rPr>
+              <w:t>orderBy</w:t>
+            </w:r>
+            <w:r>
+              <w:rPr>
+                <w:sz w:val="20"/>
+                <w:szCs w:val="20"/>
+              </w:rPr>
+              <w:t>Gate</w:t>
+            </w:r>
+            <w:r>
+              <w:rPr>
+                <w:sz w:val="20"/>
+                <w:szCs w:val="20"/>
+              </w:rPr>
+              <w:t>()</w:t>
+            </w:r>
+          </w:p>
+        </w:tc>
+        <w:tc>
+          <w:tcPr>
+            <w:tcW w:w="1559" w:type="dxa"/>
+            <w:tcBorders>
+              <w:top w:val="single" w:sz="8" w:space="0" w:color="000000"/>
+              <w:left w:val="single" w:sz="8" w:space="0" w:color="000000"/>
+              <w:bottom w:val="single" w:sz="8" w:space="0" w:color="000000"/>
+              <w:right w:val="single" w:sz="8" w:space="0" w:color="000000"/>
+            </w:tcBorders>
+            <w:shd w:val="clear" w:color="auto" w:fill="auto"/>
+            <w:tcMar>
+              <w:top w:w="100" w:type="dxa"/>
+              <w:left w:w="100" w:type="dxa"/>
+              <w:bottom w:w="100" w:type="dxa"/>
+              <w:right w:w="100" w:type="dxa"/>
+            </w:tcMar>
+          </w:tcPr>
+          <w:p>
+            <w:pPr>
+              <w:jc w:val="both"/>
+              <w:rPr>
+                <w:sz w:val="20"/>
+                <w:szCs w:val="20"/>
+              </w:rPr>
+            </w:pPr>
+            <w:r>
+              <w:rPr>
+                <w:sz w:val="20"/>
+                <w:szCs w:val="20"/>
+              </w:rPr>
+              <w:t>setuScenary2</w:t>
+            </w:r>
+          </w:p>
+        </w:tc>
+        <w:tc>
+          <w:tcPr>
+            <w:tcW w:w="1512" w:type="dxa"/>
+            <w:tcBorders>
+              <w:top w:val="single" w:sz="8" w:space="0" w:color="000000"/>
+              <w:left w:val="single" w:sz="8" w:space="0" w:color="000000"/>
+              <w:bottom w:val="single" w:sz="8" w:space="0" w:color="000000"/>
+              <w:right w:val="single" w:sz="8" w:space="0" w:color="000000"/>
+            </w:tcBorders>
+            <w:shd w:val="clear" w:color="auto" w:fill="auto"/>
+            <w:tcMar>
+              <w:top w:w="100" w:type="dxa"/>
+              <w:left w:w="100" w:type="dxa"/>
+              <w:bottom w:w="100" w:type="dxa"/>
+              <w:right w:w="100" w:type="dxa"/>
+            </w:tcMar>
+          </w:tcPr>
+          <w:p>
+            <w:pPr>
+              <w:jc w:val="both"/>
+              <w:rPr>
+                <w:sz w:val="20"/>
+                <w:szCs w:val="20"/>
+                <w:lang w:val="en-US"/>
+              </w:rPr>
+            </w:pPr>
+          </w:p>
+        </w:tc>
+        <w:tc>
+          <w:tcPr>
+            <w:tcW w:w="3113" w:type="dxa"/>
+            <w:tcBorders>
+              <w:top w:val="single" w:sz="8" w:space="0" w:color="000000"/>
+              <w:left w:val="single" w:sz="8" w:space="0" w:color="000000"/>
+              <w:bottom w:val="single" w:sz="8" w:space="0" w:color="000000"/>
+              <w:right w:val="single" w:sz="8" w:space="0" w:color="000000"/>
+            </w:tcBorders>
+            <w:shd w:val="clear" w:color="auto" w:fill="auto"/>
+            <w:tcMar>
+              <w:top w:w="100" w:type="dxa"/>
+              <w:left w:w="100" w:type="dxa"/>
+              <w:bottom w:w="100" w:type="dxa"/>
+              <w:right w:w="100" w:type="dxa"/>
+            </w:tcMar>
+          </w:tcPr>
+          <w:p>
+            <w:pPr>
+              <w:jc w:val="both"/>
+              <w:rPr>
+                <w:sz w:val="20"/>
+                <w:szCs w:val="20"/>
+              </w:rPr>
+            </w:pPr>
+            <w:r>
+              <w:rPr>
+                <w:noProof/>
+                <w:sz w:val="20"/>
+                <w:szCs w:val="20"/>
+              </w:rPr>
+              <w:drawing>
+                <wp:inline distT="0" distB="0" distL="0" distR="0" wp14:anchorId="52C7BCFC" wp14:editId="53A9E364">
+                  <wp:extent cx="1847850" cy="1066800"/>
+                  <wp:effectExtent l="0" t="0" r="0" b="0"/>
+                  <wp:docPr id="13" name="Imagen 13" descr="C:\Users\JuanDiego\Downloads\Diagrama en blanco (4).png"/>
+                  <wp:cNvGraphicFramePr>
+                    <a:graphicFrameLocks xmlns:a="http://schemas.openxmlformats.org/drawingml/2006/main" noChangeAspect="1"/>
+                  </wp:cNvGraphicFramePr>
+                  <a:graphic xmlns:a="http://schemas.openxmlformats.org/drawingml/2006/main">
+                    <a:graphicData uri="http://schemas.openxmlformats.org/drawingml/2006/picture">
+                      <pic:pic xmlns:pic="http://schemas.openxmlformats.org/drawingml/2006/picture">
+                        <pic:nvPicPr>
+                          <pic:cNvPr id="0" name="Picture 3" descr="C:\Users\JuanDiego\Downloads\Diagrama en blanco (4).png"/>
+                          <pic:cNvPicPr>
+                            <a:picLocks noChangeAspect="1" noChangeArrowheads="1"/>
+                          </pic:cNvPicPr>
+                        </pic:nvPicPr>
+                        <pic:blipFill>
+                          <a:blip r:embed="rId11" cstate="print">
+                            <a:extLst>
+                              <a:ext uri="{28A0092B-C50C-407E-A947-70E740481C1C}">
+                                <a14:useLocalDpi xmlns:a14="http://schemas.microsoft.com/office/drawing/2010/main" val="0"/>
+                              </a:ext>
+                            </a:extLst>
+                          </a:blip>
+                          <a:srcRect/>
+                          <a:stretch>
+                            <a:fillRect/>
+                          </a:stretch>
+                        </pic:blipFill>
+                        <pic:spPr bwMode="auto">
+                          <a:xfrm>
+                            <a:off x="0" y="0"/>
+                            <a:ext cx="1847850" cy="1066800"/>
+                          </a:xfrm>
+                          <a:prstGeom prst="rect">
+                            <a:avLst/>
+                          </a:prstGeom>
+                          <a:noFill/>
+                          <a:ln>
+                            <a:noFill/>
+                          </a:ln>
+                        </pic:spPr>
+                      </pic:pic>
+                    </a:graphicData>
+                  </a:graphic>
+                </wp:inline>
+              </w:drawing>
+            </w:r>
+          </w:p>
+        </w:tc>
+      </w:tr>
+      <w:tr>
+        <w:trPr>
+          <w:trHeight w:val="480"/>
+        </w:trPr>
+        <w:tc>
+          <w:tcPr>
+            <w:tcW w:w="1654" w:type="dxa"/>
+            <w:tcBorders>
+              <w:top w:val="single" w:sz="8" w:space="0" w:color="000000"/>
+              <w:left w:val="single" w:sz="8" w:space="0" w:color="000000"/>
+              <w:bottom w:val="single" w:sz="8" w:space="0" w:color="000000"/>
+              <w:right w:val="single" w:sz="8" w:space="0" w:color="000000"/>
+            </w:tcBorders>
+            <w:shd w:val="clear" w:color="auto" w:fill="auto"/>
+            <w:tcMar>
+              <w:top w:w="100" w:type="dxa"/>
+              <w:left w:w="100" w:type="dxa"/>
+              <w:bottom w:w="100" w:type="dxa"/>
+              <w:right w:w="100" w:type="dxa"/>
+            </w:tcMar>
+          </w:tcPr>
+          <w:p>
+            <w:pPr>
+              <w:jc w:val="both"/>
+              <w:rPr>
+                <w:sz w:val="20"/>
+                <w:szCs w:val="20"/>
+              </w:rPr>
+            </w:pPr>
+            <w:r>
+              <w:rPr>
+                <w:sz w:val="20"/>
+                <w:szCs w:val="20"/>
+              </w:rPr>
+              <w:t>Airport</w:t>
+            </w:r>
+          </w:p>
+        </w:tc>
+        <w:tc>
+          <w:tcPr>
+            <w:tcW w:w="1795" w:type="dxa"/>
+            <w:tcBorders>
+              <w:top w:val="single" w:sz="8" w:space="0" w:color="000000"/>
+              <w:left w:val="single" w:sz="8" w:space="0" w:color="000000"/>
+              <w:bottom w:val="single" w:sz="8" w:space="0" w:color="000000"/>
+              <w:right w:val="single" w:sz="8" w:space="0" w:color="000000"/>
+            </w:tcBorders>
+            <w:shd w:val="clear" w:color="auto" w:fill="auto"/>
+            <w:tcMar>
+              <w:top w:w="100" w:type="dxa"/>
+              <w:left w:w="100" w:type="dxa"/>
+              <w:bottom w:w="100" w:type="dxa"/>
+              <w:right w:w="100" w:type="dxa"/>
+            </w:tcMar>
+          </w:tcPr>
+          <w:p>
+            <w:pPr>
+              <w:jc w:val="both"/>
+              <w:rPr>
+                <w:sz w:val="20"/>
+                <w:szCs w:val="20"/>
+              </w:rPr>
+            </w:pPr>
+            <w:r>
+              <w:rPr>
+                <w:sz w:val="20"/>
+                <w:szCs w:val="20"/>
+              </w:rPr>
+              <w:t>orderBy</w:t>
+            </w:r>
+            <w:r>
+              <w:rPr>
+                <w:sz w:val="20"/>
+                <w:szCs w:val="20"/>
+              </w:rPr>
+              <w:t>Remarks</w:t>
+            </w:r>
+            <w:r>
+              <w:rPr>
+                <w:sz w:val="20"/>
+                <w:szCs w:val="20"/>
+              </w:rPr>
+              <w:t>()</w:t>
+            </w:r>
+          </w:p>
+        </w:tc>
+        <w:tc>
+          <w:tcPr>
+            <w:tcW w:w="1559" w:type="dxa"/>
+            <w:tcBorders>
+              <w:top w:val="single" w:sz="8" w:space="0" w:color="000000"/>
+              <w:left w:val="single" w:sz="8" w:space="0" w:color="000000"/>
+              <w:bottom w:val="single" w:sz="8" w:space="0" w:color="000000"/>
+              <w:right w:val="single" w:sz="8" w:space="0" w:color="000000"/>
+            </w:tcBorders>
+            <w:shd w:val="clear" w:color="auto" w:fill="auto"/>
+            <w:tcMar>
+              <w:top w:w="100" w:type="dxa"/>
+              <w:left w:w="100" w:type="dxa"/>
+              <w:bottom w:w="100" w:type="dxa"/>
+              <w:right w:w="100" w:type="dxa"/>
+            </w:tcMar>
+          </w:tcPr>
+          <w:p>
+            <w:pPr>
+              <w:jc w:val="both"/>
+              <w:rPr>
+                <w:sz w:val="20"/>
+                <w:szCs w:val="20"/>
+              </w:rPr>
+            </w:pPr>
+            <w:r>
+              <w:rPr>
+                <w:sz w:val="20"/>
+                <w:szCs w:val="20"/>
+              </w:rPr>
+              <w:t>setuScenary2</w:t>
+            </w:r>
+          </w:p>
+        </w:tc>
+        <w:tc>
+          <w:tcPr>
+            <w:tcW w:w="1512" w:type="dxa"/>
+            <w:tcBorders>
+              <w:top w:val="single" w:sz="8" w:space="0" w:color="000000"/>
+              <w:left w:val="single" w:sz="8" w:space="0" w:color="000000"/>
+              <w:bottom w:val="single" w:sz="8" w:space="0" w:color="000000"/>
+              <w:right w:val="single" w:sz="8" w:space="0" w:color="000000"/>
+            </w:tcBorders>
+            <w:shd w:val="clear" w:color="auto" w:fill="auto"/>
+            <w:tcMar>
+              <w:top w:w="100" w:type="dxa"/>
+              <w:left w:w="100" w:type="dxa"/>
+              <w:bottom w:w="100" w:type="dxa"/>
+              <w:right w:w="100" w:type="dxa"/>
+            </w:tcMar>
+          </w:tcPr>
+          <w:p>
+            <w:pPr>
+              <w:jc w:val="both"/>
+              <w:rPr>
+                <w:sz w:val="20"/>
+                <w:szCs w:val="20"/>
+                <w:lang w:val="en-US"/>
+              </w:rPr>
+            </w:pPr>
+          </w:p>
+        </w:tc>
+        <w:tc>
+          <w:tcPr>
+            <w:tcW w:w="3113" w:type="dxa"/>
+            <w:tcBorders>
+              <w:top w:val="single" w:sz="8" w:space="0" w:color="000000"/>
+              <w:left w:val="single" w:sz="8" w:space="0" w:color="000000"/>
+              <w:bottom w:val="single" w:sz="8" w:space="0" w:color="000000"/>
+              <w:right w:val="single" w:sz="8" w:space="0" w:color="000000"/>
+            </w:tcBorders>
+            <w:shd w:val="clear" w:color="auto" w:fill="auto"/>
+            <w:tcMar>
+              <w:top w:w="100" w:type="dxa"/>
+              <w:left w:w="100" w:type="dxa"/>
+              <w:bottom w:w="100" w:type="dxa"/>
+              <w:right w:w="100" w:type="dxa"/>
+            </w:tcMar>
+          </w:tcPr>
+          <w:p>
+            <w:pPr>
+              <w:jc w:val="both"/>
+              <w:rPr>
+                <w:sz w:val="20"/>
+                <w:szCs w:val="20"/>
+              </w:rPr>
+            </w:pPr>
+            <w:r>
+              <w:rPr>
+                <w:noProof/>
+                <w:sz w:val="20"/>
+                <w:szCs w:val="20"/>
+              </w:rPr>
+              <w:drawing>
+                <wp:inline distT="0" distB="0" distL="0" distR="0">
+                  <wp:extent cx="1847850" cy="1066800"/>
+                  <wp:effectExtent l="0" t="0" r="0" b="0"/>
+                  <wp:docPr id="15" name="Imagen 15" descr="C:\Users\JuanDiego\Downloads\Diagrama en blanco (7).png"/>
+                  <wp:cNvGraphicFramePr>
+                    <a:graphicFrameLocks xmlns:a="http://schemas.openxmlformats.org/drawingml/2006/main" noChangeAspect="1"/>
+                  </wp:cNvGraphicFramePr>
+                  <a:graphic xmlns:a="http://schemas.openxmlformats.org/drawingml/2006/main">
+                    <a:graphicData uri="http://schemas.openxmlformats.org/drawingml/2006/picture">
+                      <pic:pic xmlns:pic="http://schemas.openxmlformats.org/drawingml/2006/picture">
+                        <pic:nvPicPr>
+                          <pic:cNvPr id="0" name="Picture 7" descr="C:\Users\JuanDiego\Downloads\Diagrama en blanco (7).png"/>
+                          <pic:cNvPicPr>
+                            <a:picLocks noChangeAspect="1" noChangeArrowheads="1"/>
+                          </pic:cNvPicPr>
+                        </pic:nvPicPr>
+                        <pic:blipFill>
+                          <a:blip r:embed="rId11" cstate="print">
+                            <a:extLst>
+                              <a:ext uri="{28A0092B-C50C-407E-A947-70E740481C1C}">
+                                <a14:useLocalDpi xmlns:a14="http://schemas.microsoft.com/office/drawing/2010/main" val="0"/>
+                              </a:ext>
+                            </a:extLst>
+                          </a:blip>
+                          <a:srcRect/>
+                          <a:stretch>
+                            <a:fillRect/>
+                          </a:stretch>
+                        </pic:blipFill>
+                        <pic:spPr bwMode="auto">
+                          <a:xfrm>
+                            <a:off x="0" y="0"/>
+                            <a:ext cx="1847850" cy="1066800"/>
+                          </a:xfrm>
+                          <a:prstGeom prst="rect">
+                            <a:avLst/>
+                          </a:prstGeom>
+                          <a:noFill/>
+                          <a:ln>
+                            <a:noFill/>
+                          </a:ln>
+                        </pic:spPr>
+                      </pic:pic>
+                    </a:graphicData>
+                  </a:graphic>
+                </wp:inline>
+              </w:drawing>
+            </w:r>
+          </w:p>
+        </w:tc>
+      </w:tr>
+    </w:tbl>
+    <w:p/>
+    <w:p/>
+    <w:tbl>
+      <w:tblPr>
+        <w:tblW w:w="9633" w:type="dxa"/>
+        <w:tblInd w:w="100" w:type="dxa"/>
+        <w:tblLayout w:type="fixed"/>
+        <w:tblLook w:val="0600" w:firstRow="0" w:lastRow="0" w:firstColumn="0" w:lastColumn="0" w:noHBand="1" w:noVBand="1"/>
+      </w:tblPr>
+      <w:tblGrid>
+        <w:gridCol w:w="993"/>
+        <w:gridCol w:w="2126"/>
+        <w:gridCol w:w="1417"/>
+        <w:gridCol w:w="1843"/>
+        <w:gridCol w:w="3254"/>
+      </w:tblGrid>
+      <w:tr>
+        <w:trPr>
+          <w:trHeight w:val="440"/>
+        </w:trPr>
+        <w:tc>
+          <w:tcPr>
+            <w:tcW w:w="9633" w:type="dxa"/>
+            <w:gridSpan w:val="5"/>
+            <w:tcBorders>
+              <w:top w:val="single" w:sz="8" w:space="0" w:color="000000"/>
+              <w:left w:val="single" w:sz="8" w:space="0" w:color="000000"/>
+              <w:bottom w:val="single" w:sz="8" w:space="0" w:color="000000"/>
+              <w:right w:val="single" w:sz="8" w:space="0" w:color="000000"/>
+            </w:tcBorders>
+            <w:tcMar>
+              <w:top w:w="100" w:type="dxa"/>
+              <w:left w:w="100" w:type="dxa"/>
+              <w:bottom w:w="100" w:type="dxa"/>
+              <w:right w:w="100" w:type="dxa"/>
+            </w:tcMar>
+          </w:tcPr>
+          <w:p>
+            <w:pPr>
+              <w:spacing w:line="288" w:lineRule="auto"/>
+              <w:jc w:val="both"/>
+              <w:rPr>
+                <w:sz w:val="20"/>
+                <w:szCs w:val="20"/>
+              </w:rPr>
+            </w:pPr>
+            <w:r>
+              <w:rPr>
+                <w:b/>
+                <w:sz w:val="20"/>
+                <w:szCs w:val="20"/>
+              </w:rPr>
+              <w:t xml:space="preserve">Objetivo de la Prueba: </w:t>
+            </w:r>
+            <w:r>
+              <w:rPr>
+                <w:sz w:val="20"/>
+                <w:szCs w:val="20"/>
+              </w:rPr>
+              <w:t xml:space="preserve">Permite </w:t>
+            </w:r>
+            <w:r>
+              <w:rPr>
+                <w:sz w:val="20"/>
+                <w:szCs w:val="20"/>
+              </w:rPr>
+              <w:t>ejecutar la búsqueda de un vuelo</w:t>
+            </w:r>
+          </w:p>
+        </w:tc>
+      </w:tr>
+      <w:tr>
+        <w:trPr>
+          <w:trHeight w:val="440"/>
+        </w:trPr>
+        <w:tc>
+          <w:tcPr>
+            <w:tcW w:w="993" w:type="dxa"/>
+            <w:tcBorders>
+              <w:top w:val="single" w:sz="8" w:space="0" w:color="000000"/>
+              <w:left w:val="single" w:sz="8" w:space="0" w:color="000000"/>
+              <w:bottom w:val="single" w:sz="8" w:space="0" w:color="000000"/>
+              <w:right w:val="single" w:sz="8" w:space="0" w:color="000000"/>
+            </w:tcBorders>
+            <w:shd w:val="clear" w:color="auto" w:fill="EFEFEF"/>
+            <w:tcMar>
+              <w:top w:w="100" w:type="dxa"/>
+              <w:left w:w="100" w:type="dxa"/>
+              <w:bottom w:w="100" w:type="dxa"/>
+              <w:right w:w="100" w:type="dxa"/>
+            </w:tcMar>
+          </w:tcPr>
+          <w:p>
+            <w:pPr>
+              <w:spacing w:line="288" w:lineRule="auto"/>
+              <w:jc w:val="both"/>
+              <w:rPr>
+                <w:b/>
+                <w:sz w:val="20"/>
+                <w:szCs w:val="20"/>
+              </w:rPr>
+            </w:pPr>
+            <w:r>
+              <w:rPr>
+                <w:b/>
+                <w:sz w:val="20"/>
+                <w:szCs w:val="20"/>
+              </w:rPr>
+              <w:t>Clase</w:t>
+            </w:r>
+          </w:p>
+        </w:tc>
+        <w:tc>
+          <w:tcPr>
+            <w:tcW w:w="2126" w:type="dxa"/>
+            <w:tcBorders>
+              <w:top w:val="single" w:sz="8" w:space="0" w:color="000000"/>
+              <w:left w:val="single" w:sz="8" w:space="0" w:color="000000"/>
+              <w:bottom w:val="single" w:sz="8" w:space="0" w:color="000000"/>
+              <w:right w:val="single" w:sz="8" w:space="0" w:color="000000"/>
+            </w:tcBorders>
+            <w:shd w:val="clear" w:color="auto" w:fill="EFEFEF"/>
+            <w:tcMar>
+              <w:top w:w="100" w:type="dxa"/>
+              <w:left w:w="100" w:type="dxa"/>
+              <w:bottom w:w="100" w:type="dxa"/>
+              <w:right w:w="100" w:type="dxa"/>
+            </w:tcMar>
+          </w:tcPr>
+          <w:p>
+            <w:pPr>
+              <w:spacing w:line="288" w:lineRule="auto"/>
+              <w:jc w:val="both"/>
+              <w:rPr>
+                <w:b/>
+                <w:sz w:val="20"/>
+                <w:szCs w:val="20"/>
+              </w:rPr>
+            </w:pPr>
+            <w:r>
+              <w:rPr>
+                <w:b/>
+                <w:sz w:val="20"/>
+                <w:szCs w:val="20"/>
+              </w:rPr>
+              <w:t>Método</w:t>
+            </w:r>
+          </w:p>
+        </w:tc>
+        <w:tc>
+          <w:tcPr>
+            <w:tcW w:w="1417" w:type="dxa"/>
+            <w:tcBorders>
+              <w:top w:val="single" w:sz="8" w:space="0" w:color="000000"/>
+              <w:left w:val="single" w:sz="8" w:space="0" w:color="000000"/>
+              <w:bottom w:val="single" w:sz="8" w:space="0" w:color="000000"/>
+              <w:right w:val="single" w:sz="8" w:space="0" w:color="000000"/>
+            </w:tcBorders>
+            <w:shd w:val="clear" w:color="auto" w:fill="EFEFEF"/>
+            <w:tcMar>
+              <w:top w:w="100" w:type="dxa"/>
+              <w:left w:w="100" w:type="dxa"/>
+              <w:bottom w:w="100" w:type="dxa"/>
+              <w:right w:w="100" w:type="dxa"/>
+            </w:tcMar>
+          </w:tcPr>
+          <w:p>
+            <w:pPr>
+              <w:spacing w:line="288" w:lineRule="auto"/>
+              <w:jc w:val="both"/>
+              <w:rPr>
+                <w:b/>
+                <w:sz w:val="20"/>
+                <w:szCs w:val="20"/>
+              </w:rPr>
+            </w:pPr>
+            <w:r>
+              <w:rPr>
+                <w:b/>
+                <w:sz w:val="20"/>
+                <w:szCs w:val="20"/>
+              </w:rPr>
+              <w:t>Escenario</w:t>
+            </w:r>
+          </w:p>
+        </w:tc>
+        <w:tc>
+          <w:tcPr>
+            <w:tcW w:w="1843" w:type="dxa"/>
+            <w:tcBorders>
+              <w:top w:val="single" w:sz="8" w:space="0" w:color="000000"/>
+              <w:left w:val="single" w:sz="8" w:space="0" w:color="000000"/>
+              <w:bottom w:val="single" w:sz="8" w:space="0" w:color="000000"/>
+              <w:right w:val="single" w:sz="8" w:space="0" w:color="000000"/>
+            </w:tcBorders>
+            <w:shd w:val="clear" w:color="auto" w:fill="EFEFEF"/>
+            <w:tcMar>
+              <w:top w:w="100" w:type="dxa"/>
+              <w:left w:w="100" w:type="dxa"/>
+              <w:bottom w:w="100" w:type="dxa"/>
+              <w:right w:w="100" w:type="dxa"/>
+            </w:tcMar>
+          </w:tcPr>
+          <w:p>
+            <w:pPr>
+              <w:spacing w:line="288" w:lineRule="auto"/>
+              <w:rPr>
+                <w:b/>
+                <w:sz w:val="20"/>
+                <w:szCs w:val="20"/>
+              </w:rPr>
+            </w:pPr>
+            <w:r>
+              <w:rPr>
+                <w:b/>
+                <w:sz w:val="20"/>
+                <w:szCs w:val="20"/>
+              </w:rPr>
+              <w:t xml:space="preserve">Valores </w:t>
+            </w:r>
+            <w:r>
+              <w:rPr>
+                <w:b/>
+                <w:sz w:val="20"/>
+                <w:szCs w:val="20"/>
+              </w:rPr>
+              <w:t>de Entrada</w:t>
+            </w:r>
+          </w:p>
+        </w:tc>
+        <w:tc>
+          <w:tcPr>
+            <w:tcW w:w="3254" w:type="dxa"/>
+            <w:tcBorders>
+              <w:top w:val="single" w:sz="8" w:space="0" w:color="000000"/>
+              <w:left w:val="single" w:sz="8" w:space="0" w:color="000000"/>
+              <w:bottom w:val="single" w:sz="8" w:space="0" w:color="000000"/>
+              <w:right w:val="single" w:sz="8" w:space="0" w:color="000000"/>
+            </w:tcBorders>
+            <w:shd w:val="clear" w:color="auto" w:fill="EFEFEF"/>
+            <w:tcMar>
+              <w:top w:w="100" w:type="dxa"/>
+              <w:left w:w="100" w:type="dxa"/>
+              <w:bottom w:w="100" w:type="dxa"/>
+              <w:right w:w="100" w:type="dxa"/>
+            </w:tcMar>
+          </w:tcPr>
+          <w:p>
+            <w:pPr>
+              <w:spacing w:line="288" w:lineRule="auto"/>
+              <w:jc w:val="both"/>
+              <w:rPr>
+                <w:b/>
+                <w:sz w:val="20"/>
+                <w:szCs w:val="20"/>
+              </w:rPr>
+            </w:pPr>
+            <w:r>
+              <w:rPr>
+                <w:b/>
+                <w:sz w:val="20"/>
+                <w:szCs w:val="20"/>
+              </w:rPr>
+              <w:t>Resultado</w:t>
+            </w:r>
+          </w:p>
+        </w:tc>
+      </w:tr>
+      <w:tr>
+        <w:trPr>
+          <w:trHeight w:val="480"/>
+        </w:trPr>
+        <w:tc>
+          <w:tcPr>
+            <w:tcW w:w="993" w:type="dxa"/>
+            <w:tcBorders>
+              <w:top w:val="single" w:sz="8" w:space="0" w:color="000000"/>
+              <w:left w:val="single" w:sz="8" w:space="0" w:color="000000"/>
+              <w:bottom w:val="single" w:sz="8" w:space="0" w:color="000000"/>
+              <w:right w:val="single" w:sz="8" w:space="0" w:color="000000"/>
+            </w:tcBorders>
+            <w:shd w:val="clear" w:color="auto" w:fill="auto"/>
+            <w:tcMar>
+              <w:top w:w="100" w:type="dxa"/>
+              <w:left w:w="100" w:type="dxa"/>
+              <w:bottom w:w="100" w:type="dxa"/>
+              <w:right w:w="100" w:type="dxa"/>
+            </w:tcMar>
+          </w:tcPr>
+          <w:p>
+            <w:pPr>
+              <w:jc w:val="both"/>
+              <w:rPr>
+                <w:sz w:val="20"/>
+                <w:szCs w:val="20"/>
+              </w:rPr>
+            </w:pPr>
+            <w:r>
+              <w:rPr>
+                <w:sz w:val="20"/>
+                <w:szCs w:val="20"/>
+              </w:rPr>
+              <w:t>Airport</w:t>
+            </w:r>
+          </w:p>
+        </w:tc>
+        <w:tc>
+          <w:tcPr>
+            <w:tcW w:w="2126" w:type="dxa"/>
+            <w:tcBorders>
+              <w:top w:val="single" w:sz="8" w:space="0" w:color="000000"/>
+              <w:left w:val="single" w:sz="8" w:space="0" w:color="000000"/>
+              <w:bottom w:val="single" w:sz="8" w:space="0" w:color="000000"/>
+              <w:right w:val="single" w:sz="8" w:space="0" w:color="000000"/>
+            </w:tcBorders>
+            <w:shd w:val="clear" w:color="auto" w:fill="auto"/>
+            <w:tcMar>
+              <w:top w:w="100" w:type="dxa"/>
+              <w:left w:w="100" w:type="dxa"/>
+              <w:bottom w:w="100" w:type="dxa"/>
+              <w:right w:w="100" w:type="dxa"/>
+            </w:tcMar>
+          </w:tcPr>
+          <w:p>
+            <w:pPr>
+              <w:jc w:val="both"/>
+              <w:rPr>
+                <w:sz w:val="20"/>
+                <w:szCs w:val="20"/>
+              </w:rPr>
+            </w:pPr>
+            <w:r>
+              <w:rPr>
+                <w:sz w:val="20"/>
+                <w:szCs w:val="20"/>
+              </w:rPr>
+              <w:t>binarySearchByTime</w:t>
+            </w:r>
+            <w:r>
+              <w:rPr>
+                <w:sz w:val="20"/>
+                <w:szCs w:val="20"/>
+              </w:rPr>
+              <w:t>()</w:t>
+            </w:r>
+          </w:p>
+        </w:tc>
+        <w:tc>
+          <w:tcPr>
+            <w:tcW w:w="1417" w:type="dxa"/>
+            <w:tcBorders>
+              <w:top w:val="single" w:sz="8" w:space="0" w:color="000000"/>
+              <w:left w:val="single" w:sz="8" w:space="0" w:color="000000"/>
+              <w:bottom w:val="single" w:sz="8" w:space="0" w:color="000000"/>
+              <w:right w:val="single" w:sz="8" w:space="0" w:color="000000"/>
+            </w:tcBorders>
+            <w:shd w:val="clear" w:color="auto" w:fill="auto"/>
+            <w:tcMar>
+              <w:top w:w="100" w:type="dxa"/>
+              <w:left w:w="100" w:type="dxa"/>
+              <w:bottom w:w="100" w:type="dxa"/>
+              <w:right w:w="100" w:type="dxa"/>
+            </w:tcMar>
+          </w:tcPr>
+          <w:p>
+            <w:pPr>
+              <w:jc w:val="both"/>
+              <w:rPr>
+                <w:sz w:val="20"/>
+                <w:szCs w:val="20"/>
+              </w:rPr>
+            </w:pPr>
+            <w:r>
+              <w:rPr>
+                <w:sz w:val="20"/>
+                <w:szCs w:val="20"/>
+              </w:rPr>
+              <w:t>setuScenary2</w:t>
+            </w:r>
+          </w:p>
+        </w:tc>
+        <w:tc>
+          <w:tcPr>
+            <w:tcW w:w="1843" w:type="dxa"/>
+            <w:tcBorders>
+              <w:top w:val="single" w:sz="8" w:space="0" w:color="000000"/>
+              <w:left w:val="single" w:sz="8" w:space="0" w:color="000000"/>
+              <w:bottom w:val="single" w:sz="8" w:space="0" w:color="000000"/>
+              <w:right w:val="single" w:sz="8" w:space="0" w:color="000000"/>
+            </w:tcBorders>
+            <w:shd w:val="clear" w:color="auto" w:fill="auto"/>
+            <w:tcMar>
+              <w:top w:w="100" w:type="dxa"/>
+              <w:left w:w="100" w:type="dxa"/>
+              <w:bottom w:w="100" w:type="dxa"/>
+              <w:right w:w="100" w:type="dxa"/>
+            </w:tcMar>
+          </w:tcPr>
+          <w:p>
+            <w:pPr>
+              <w:jc w:val="both"/>
+              <w:rPr>
+                <w:sz w:val="20"/>
+                <w:szCs w:val="20"/>
+                <w:lang w:val="en-US"/>
+              </w:rPr>
+            </w:pPr>
+            <w:r>
+              <w:rPr>
+                <w:sz w:val="20"/>
+                <w:szCs w:val="20"/>
+                <w:lang w:val="en-US"/>
+              </w:rPr>
+              <w:t>time = “10:48 PM”</w:t>
+            </w:r>
+          </w:p>
+        </w:tc>
+        <w:tc>
+          <w:tcPr>
+            <w:tcW w:w="3254" w:type="dxa"/>
+            <w:tcBorders>
+              <w:top w:val="single" w:sz="8" w:space="0" w:color="000000"/>
+              <w:left w:val="single" w:sz="8" w:space="0" w:color="000000"/>
+              <w:bottom w:val="single" w:sz="8" w:space="0" w:color="000000"/>
+              <w:right w:val="single" w:sz="8" w:space="0" w:color="000000"/>
+            </w:tcBorders>
+            <w:shd w:val="clear" w:color="auto" w:fill="auto"/>
+            <w:tcMar>
+              <w:top w:w="100" w:type="dxa"/>
+              <w:left w:w="100" w:type="dxa"/>
+              <w:bottom w:w="100" w:type="dxa"/>
+              <w:right w:w="100" w:type="dxa"/>
+            </w:tcMar>
+          </w:tcPr>
+          <w:p>
+            <w:pPr>
+              <w:jc w:val="both"/>
+              <w:rPr>
+                <w:sz w:val="20"/>
+                <w:szCs w:val="20"/>
+              </w:rPr>
+            </w:pPr>
+            <w:r>
+              <w:rPr>
+                <w:noProof/>
+                <w:sz w:val="20"/>
+                <w:szCs w:val="20"/>
+              </w:rPr>
+              <w:t>2</w:t>
+            </w:r>
+          </w:p>
+        </w:tc>
+      </w:tr>
+      <w:tr>
+        <w:trPr>
+          <w:trHeight w:val="480"/>
+        </w:trPr>
+        <w:tc>
+          <w:tcPr>
+            <w:tcW w:w="993" w:type="dxa"/>
+            <w:tcBorders>
+              <w:top w:val="single" w:sz="8" w:space="0" w:color="000000"/>
+              <w:left w:val="single" w:sz="8" w:space="0" w:color="000000"/>
+              <w:bottom w:val="single" w:sz="8" w:space="0" w:color="000000"/>
+              <w:right w:val="single" w:sz="8" w:space="0" w:color="000000"/>
+            </w:tcBorders>
+            <w:shd w:val="clear" w:color="auto" w:fill="auto"/>
+            <w:tcMar>
+              <w:top w:w="100" w:type="dxa"/>
+              <w:left w:w="100" w:type="dxa"/>
+              <w:bottom w:w="100" w:type="dxa"/>
+              <w:right w:w="100" w:type="dxa"/>
+            </w:tcMar>
+          </w:tcPr>
+          <w:p>
+            <w:pPr>
+              <w:jc w:val="both"/>
+              <w:rPr>
+                <w:sz w:val="20"/>
+                <w:szCs w:val="20"/>
+              </w:rPr>
+            </w:pPr>
+            <w:r>
+              <w:rPr>
+                <w:sz w:val="20"/>
+                <w:szCs w:val="20"/>
+              </w:rPr>
+              <w:t>Airport</w:t>
+            </w:r>
+          </w:p>
+        </w:tc>
+        <w:tc>
+          <w:tcPr>
+            <w:tcW w:w="2126" w:type="dxa"/>
+            <w:tcBorders>
+              <w:top w:val="single" w:sz="8" w:space="0" w:color="000000"/>
+              <w:left w:val="single" w:sz="8" w:space="0" w:color="000000"/>
+              <w:bottom w:val="single" w:sz="8" w:space="0" w:color="000000"/>
+              <w:right w:val="single" w:sz="8" w:space="0" w:color="000000"/>
+            </w:tcBorders>
+            <w:shd w:val="clear" w:color="auto" w:fill="auto"/>
+            <w:tcMar>
+              <w:top w:w="100" w:type="dxa"/>
+              <w:left w:w="100" w:type="dxa"/>
+              <w:bottom w:w="100" w:type="dxa"/>
+              <w:right w:w="100" w:type="dxa"/>
+            </w:tcMar>
+          </w:tcPr>
+          <w:p>
+            <w:pPr>
+              <w:jc w:val="both"/>
+              <w:rPr>
+                <w:sz w:val="20"/>
+                <w:szCs w:val="20"/>
+              </w:rPr>
+            </w:pPr>
+            <w:r>
+              <w:rPr>
+                <w:sz w:val="20"/>
+                <w:szCs w:val="20"/>
+              </w:rPr>
+              <w:t>binarySearchBy</w:t>
+            </w:r>
+            <w:r>
+              <w:rPr>
+                <w:sz w:val="20"/>
+                <w:szCs w:val="20"/>
+              </w:rPr>
+              <w:t xml:space="preserve">Airline </w:t>
+            </w:r>
+            <w:r>
+              <w:rPr>
+                <w:sz w:val="20"/>
+                <w:szCs w:val="20"/>
+              </w:rPr>
+              <w:t>()</w:t>
+            </w:r>
+          </w:p>
+        </w:tc>
+        <w:tc>
+          <w:tcPr>
+            <w:tcW w:w="1417" w:type="dxa"/>
+            <w:tcBorders>
+              <w:top w:val="single" w:sz="8" w:space="0" w:color="000000"/>
+              <w:left w:val="single" w:sz="8" w:space="0" w:color="000000"/>
+              <w:bottom w:val="single" w:sz="8" w:space="0" w:color="000000"/>
+              <w:right w:val="single" w:sz="8" w:space="0" w:color="000000"/>
+            </w:tcBorders>
+            <w:shd w:val="clear" w:color="auto" w:fill="auto"/>
+            <w:tcMar>
+              <w:top w:w="100" w:type="dxa"/>
+              <w:left w:w="100" w:type="dxa"/>
+              <w:bottom w:w="100" w:type="dxa"/>
+              <w:right w:w="100" w:type="dxa"/>
+            </w:tcMar>
+          </w:tcPr>
+          <w:p>
+            <w:pPr>
+              <w:jc w:val="both"/>
+              <w:rPr>
+                <w:sz w:val="20"/>
+                <w:szCs w:val="20"/>
+              </w:rPr>
+            </w:pPr>
+            <w:r>
+              <w:rPr>
+                <w:sz w:val="20"/>
+                <w:szCs w:val="20"/>
+              </w:rPr>
+              <w:t>setuScenary2</w:t>
+            </w:r>
+          </w:p>
+        </w:tc>
+        <w:tc>
+          <w:tcPr>
+            <w:tcW w:w="1843" w:type="dxa"/>
+            <w:tcBorders>
+              <w:top w:val="single" w:sz="8" w:space="0" w:color="000000"/>
+              <w:left w:val="single" w:sz="8" w:space="0" w:color="000000"/>
+              <w:bottom w:val="single" w:sz="8" w:space="0" w:color="000000"/>
+              <w:right w:val="single" w:sz="8" w:space="0" w:color="000000"/>
+            </w:tcBorders>
+            <w:shd w:val="clear" w:color="auto" w:fill="auto"/>
+            <w:tcMar>
+              <w:top w:w="100" w:type="dxa"/>
+              <w:left w:w="100" w:type="dxa"/>
+              <w:bottom w:w="100" w:type="dxa"/>
+              <w:right w:w="100" w:type="dxa"/>
+            </w:tcMar>
+          </w:tcPr>
+          <w:p>
+            <w:pPr>
+              <w:jc w:val="both"/>
+              <w:rPr>
+                <w:sz w:val="20"/>
+                <w:szCs w:val="20"/>
+                <w:lang w:val="en-US"/>
+              </w:rPr>
+            </w:pPr>
+            <w:r>
+              <w:rPr>
+                <w:sz w:val="20"/>
+                <w:szCs w:val="20"/>
+                <w:lang w:val="en-US"/>
+              </w:rPr>
+              <w:t>airline=“Avianca”</w:t>
+            </w:r>
+          </w:p>
+        </w:tc>
+        <w:tc>
+          <w:tcPr>
+            <w:tcW w:w="3254" w:type="dxa"/>
+            <w:tcBorders>
+              <w:top w:val="single" w:sz="8" w:space="0" w:color="000000"/>
+              <w:left w:val="single" w:sz="8" w:space="0" w:color="000000"/>
+              <w:bottom w:val="single" w:sz="8" w:space="0" w:color="000000"/>
+              <w:right w:val="single" w:sz="8" w:space="0" w:color="000000"/>
+            </w:tcBorders>
+            <w:shd w:val="clear" w:color="auto" w:fill="auto"/>
+            <w:tcMar>
+              <w:top w:w="100" w:type="dxa"/>
+              <w:left w:w="100" w:type="dxa"/>
+              <w:bottom w:w="100" w:type="dxa"/>
+              <w:right w:w="100" w:type="dxa"/>
+            </w:tcMar>
+          </w:tcPr>
+          <w:p>
+            <w:pPr>
+              <w:jc w:val="both"/>
+              <w:rPr>
+                <w:sz w:val="20"/>
+                <w:szCs w:val="20"/>
+              </w:rPr>
+            </w:pPr>
+            <w:r>
+              <w:rPr>
+                <w:sz w:val="20"/>
+                <w:szCs w:val="20"/>
+              </w:rPr>
+              <w:t>1</w:t>
+            </w:r>
+          </w:p>
+        </w:tc>
+      </w:tr>
+      <w:tr>
+        <w:trPr>
+          <w:trHeight w:val="480"/>
+        </w:trPr>
+        <w:tc>
+          <w:tcPr>
+            <w:tcW w:w="993" w:type="dxa"/>
+            <w:tcBorders>
+              <w:top w:val="single" w:sz="8" w:space="0" w:color="000000"/>
+              <w:left w:val="single" w:sz="8" w:space="0" w:color="000000"/>
+              <w:bottom w:val="single" w:sz="8" w:space="0" w:color="000000"/>
+              <w:right w:val="single" w:sz="8" w:space="0" w:color="000000"/>
+            </w:tcBorders>
+            <w:shd w:val="clear" w:color="auto" w:fill="auto"/>
+            <w:tcMar>
+              <w:top w:w="100" w:type="dxa"/>
+              <w:left w:w="100" w:type="dxa"/>
+              <w:bottom w:w="100" w:type="dxa"/>
+              <w:right w:w="100" w:type="dxa"/>
+            </w:tcMar>
+          </w:tcPr>
+          <w:p>
+            <w:pPr>
+              <w:jc w:val="both"/>
+              <w:rPr>
+                <w:sz w:val="20"/>
+                <w:szCs w:val="20"/>
+              </w:rPr>
+            </w:pPr>
+            <w:r>
+              <w:rPr>
+                <w:sz w:val="20"/>
+                <w:szCs w:val="20"/>
+              </w:rPr>
+              <w:t>Airport</w:t>
+            </w:r>
+          </w:p>
+        </w:tc>
+        <w:tc>
+          <w:tcPr>
+            <w:tcW w:w="2126" w:type="dxa"/>
+            <w:tcBorders>
+              <w:top w:val="single" w:sz="8" w:space="0" w:color="000000"/>
+              <w:left w:val="single" w:sz="8" w:space="0" w:color="000000"/>
+              <w:bottom w:val="single" w:sz="8" w:space="0" w:color="000000"/>
+              <w:right w:val="single" w:sz="8" w:space="0" w:color="000000"/>
+            </w:tcBorders>
+            <w:shd w:val="clear" w:color="auto" w:fill="auto"/>
+            <w:tcMar>
+              <w:top w:w="100" w:type="dxa"/>
+              <w:left w:w="100" w:type="dxa"/>
+              <w:bottom w:w="100" w:type="dxa"/>
+              <w:right w:w="100" w:type="dxa"/>
+            </w:tcMar>
+          </w:tcPr>
+          <w:p>
+            <w:pPr>
+              <w:jc w:val="both"/>
+              <w:rPr>
+                <w:sz w:val="20"/>
+                <w:szCs w:val="20"/>
+              </w:rPr>
+            </w:pPr>
+            <w:r>
+              <w:rPr>
+                <w:sz w:val="20"/>
+                <w:szCs w:val="20"/>
+              </w:rPr>
+              <w:t>binarySearchBy</w:t>
+            </w:r>
+            <w:r>
+              <w:rPr>
+                <w:sz w:val="20"/>
+                <w:szCs w:val="20"/>
+              </w:rPr>
+              <w:t xml:space="preserve">Flight </w:t>
+            </w:r>
+            <w:r>
+              <w:rPr>
+                <w:sz w:val="20"/>
+                <w:szCs w:val="20"/>
+              </w:rPr>
+              <w:t>()</w:t>
+            </w:r>
+          </w:p>
+        </w:tc>
+        <w:tc>
+          <w:tcPr>
+            <w:tcW w:w="1417" w:type="dxa"/>
+            <w:tcBorders>
+              <w:top w:val="single" w:sz="8" w:space="0" w:color="000000"/>
+              <w:left w:val="single" w:sz="8" w:space="0" w:color="000000"/>
+              <w:bottom w:val="single" w:sz="8" w:space="0" w:color="000000"/>
+              <w:right w:val="single" w:sz="8" w:space="0" w:color="000000"/>
+            </w:tcBorders>
+            <w:shd w:val="clear" w:color="auto" w:fill="auto"/>
+            <w:tcMar>
+              <w:top w:w="100" w:type="dxa"/>
+              <w:left w:w="100" w:type="dxa"/>
+              <w:bottom w:w="100" w:type="dxa"/>
+              <w:right w:w="100" w:type="dxa"/>
+            </w:tcMar>
+          </w:tcPr>
+          <w:p>
+            <w:pPr>
+              <w:jc w:val="both"/>
+              <w:rPr>
+                <w:sz w:val="20"/>
+                <w:szCs w:val="20"/>
+              </w:rPr>
+            </w:pPr>
+            <w:r>
+              <w:rPr>
+                <w:sz w:val="20"/>
+                <w:szCs w:val="20"/>
+              </w:rPr>
+              <w:t>setuScenary2</w:t>
+            </w:r>
+          </w:p>
+        </w:tc>
+        <w:tc>
+          <w:tcPr>
+            <w:tcW w:w="1843" w:type="dxa"/>
+            <w:tcBorders>
+              <w:top w:val="single" w:sz="8" w:space="0" w:color="000000"/>
+              <w:left w:val="single" w:sz="8" w:space="0" w:color="000000"/>
+              <w:bottom w:val="single" w:sz="8" w:space="0" w:color="000000"/>
+              <w:right w:val="single" w:sz="8" w:space="0" w:color="000000"/>
+            </w:tcBorders>
+            <w:shd w:val="clear" w:color="auto" w:fill="auto"/>
+            <w:tcMar>
+              <w:top w:w="100" w:type="dxa"/>
+              <w:left w:w="100" w:type="dxa"/>
+              <w:bottom w:w="100" w:type="dxa"/>
+              <w:right w:w="100" w:type="dxa"/>
+            </w:tcMar>
+          </w:tcPr>
+          <w:p>
+            <w:pPr>
+              <w:jc w:val="both"/>
+              <w:rPr>
+                <w:sz w:val="20"/>
+                <w:szCs w:val="20"/>
+                <w:lang w:val="en-US"/>
+              </w:rPr>
+            </w:pPr>
+            <w:r>
+              <w:rPr>
+                <w:sz w:val="20"/>
+                <w:szCs w:val="20"/>
+                <w:lang w:val="en-US"/>
+              </w:rPr>
+              <w:t>flight = “WI 489”</w:t>
+            </w:r>
+          </w:p>
+        </w:tc>
+        <w:tc>
+          <w:tcPr>
+            <w:tcW w:w="3254" w:type="dxa"/>
+            <w:tcBorders>
+              <w:top w:val="single" w:sz="8" w:space="0" w:color="000000"/>
+              <w:left w:val="single" w:sz="8" w:space="0" w:color="000000"/>
+              <w:bottom w:val="single" w:sz="8" w:space="0" w:color="000000"/>
+              <w:right w:val="single" w:sz="8" w:space="0" w:color="000000"/>
+            </w:tcBorders>
+            <w:shd w:val="clear" w:color="auto" w:fill="auto"/>
+            <w:tcMar>
+              <w:top w:w="100" w:type="dxa"/>
+              <w:left w:w="100" w:type="dxa"/>
+              <w:bottom w:w="100" w:type="dxa"/>
+              <w:right w:w="100" w:type="dxa"/>
+            </w:tcMar>
+          </w:tcPr>
+          <w:p>
+            <w:pPr>
+              <w:jc w:val="both"/>
+              <w:rPr>
+                <w:sz w:val="20"/>
+                <w:szCs w:val="20"/>
+              </w:rPr>
+            </w:pPr>
+            <w:r>
+              <w:rPr>
+                <w:sz w:val="20"/>
+                <w:szCs w:val="20"/>
+              </w:rPr>
+              <w:t>3</w:t>
+            </w:r>
+          </w:p>
+        </w:tc>
+      </w:tr>
+      <w:tr>
+        <w:trPr>
+          <w:trHeight w:val="480"/>
+        </w:trPr>
+        <w:tc>
+          <w:tcPr>
+            <w:tcW w:w="993" w:type="dxa"/>
+            <w:tcBorders>
+              <w:top w:val="single" w:sz="8" w:space="0" w:color="000000"/>
+              <w:left w:val="single" w:sz="8" w:space="0" w:color="000000"/>
+              <w:bottom w:val="single" w:sz="8" w:space="0" w:color="000000"/>
+              <w:right w:val="single" w:sz="8" w:space="0" w:color="000000"/>
+            </w:tcBorders>
+            <w:shd w:val="clear" w:color="auto" w:fill="auto"/>
+            <w:tcMar>
+              <w:top w:w="100" w:type="dxa"/>
+              <w:left w:w="100" w:type="dxa"/>
+              <w:bottom w:w="100" w:type="dxa"/>
+              <w:right w:w="100" w:type="dxa"/>
+            </w:tcMar>
+          </w:tcPr>
+          <w:p>
+            <w:pPr>
+              <w:jc w:val="both"/>
+              <w:rPr>
+                <w:sz w:val="20"/>
+                <w:szCs w:val="20"/>
+              </w:rPr>
+            </w:pPr>
+            <w:r>
+              <w:rPr>
+                <w:sz w:val="20"/>
+                <w:szCs w:val="20"/>
+              </w:rPr>
+              <w:t>Airport</w:t>
+            </w:r>
+          </w:p>
+        </w:tc>
+        <w:tc>
+          <w:tcPr>
+            <w:tcW w:w="2126" w:type="dxa"/>
+            <w:tcBorders>
+              <w:top w:val="single" w:sz="8" w:space="0" w:color="000000"/>
+              <w:left w:val="single" w:sz="8" w:space="0" w:color="000000"/>
+              <w:bottom w:val="single" w:sz="8" w:space="0" w:color="000000"/>
+              <w:right w:val="single" w:sz="8" w:space="0" w:color="000000"/>
+            </w:tcBorders>
+            <w:shd w:val="clear" w:color="auto" w:fill="auto"/>
+            <w:tcMar>
+              <w:top w:w="100" w:type="dxa"/>
+              <w:left w:w="100" w:type="dxa"/>
+              <w:bottom w:w="100" w:type="dxa"/>
+              <w:right w:w="100" w:type="dxa"/>
+            </w:tcMar>
+          </w:tcPr>
+          <w:p>
+            <w:pPr>
+              <w:jc w:val="both"/>
+              <w:rPr>
+                <w:sz w:val="20"/>
+                <w:szCs w:val="20"/>
+              </w:rPr>
+            </w:pPr>
+            <w:r>
+              <w:rPr>
+                <w:sz w:val="20"/>
+                <w:szCs w:val="20"/>
+              </w:rPr>
+              <w:t>binarySearchBy</w:t>
+            </w:r>
+            <w:r>
+              <w:rPr>
+                <w:sz w:val="20"/>
+                <w:szCs w:val="20"/>
+              </w:rPr>
+              <w:t xml:space="preserve">City </w:t>
+            </w:r>
+            <w:r>
+              <w:rPr>
+                <w:sz w:val="20"/>
+                <w:szCs w:val="20"/>
+              </w:rPr>
+              <w:t>()</w:t>
+            </w:r>
+          </w:p>
+        </w:tc>
+        <w:tc>
+          <w:tcPr>
+            <w:tcW w:w="1417" w:type="dxa"/>
+            <w:tcBorders>
+              <w:top w:val="single" w:sz="8" w:space="0" w:color="000000"/>
+              <w:left w:val="single" w:sz="8" w:space="0" w:color="000000"/>
+              <w:bottom w:val="single" w:sz="8" w:space="0" w:color="000000"/>
+              <w:right w:val="single" w:sz="8" w:space="0" w:color="000000"/>
+            </w:tcBorders>
+            <w:shd w:val="clear" w:color="auto" w:fill="auto"/>
+            <w:tcMar>
+              <w:top w:w="100" w:type="dxa"/>
+              <w:left w:w="100" w:type="dxa"/>
+              <w:bottom w:w="100" w:type="dxa"/>
+              <w:right w:w="100" w:type="dxa"/>
+            </w:tcMar>
+          </w:tcPr>
+          <w:p>
+            <w:pPr>
+              <w:jc w:val="both"/>
+              <w:rPr>
+                <w:sz w:val="20"/>
+                <w:szCs w:val="20"/>
+              </w:rPr>
+            </w:pPr>
+            <w:r>
+              <w:rPr>
+                <w:sz w:val="20"/>
+                <w:szCs w:val="20"/>
+              </w:rPr>
+              <w:t>setuScenary2</w:t>
+            </w:r>
+          </w:p>
+        </w:tc>
+        <w:tc>
+          <w:tcPr>
+            <w:tcW w:w="1843" w:type="dxa"/>
+            <w:tcBorders>
+              <w:top w:val="single" w:sz="8" w:space="0" w:color="000000"/>
+              <w:left w:val="single" w:sz="8" w:space="0" w:color="000000"/>
+              <w:bottom w:val="single" w:sz="8" w:space="0" w:color="000000"/>
+              <w:right w:val="single" w:sz="8" w:space="0" w:color="000000"/>
+            </w:tcBorders>
+            <w:shd w:val="clear" w:color="auto" w:fill="auto"/>
+            <w:tcMar>
+              <w:top w:w="100" w:type="dxa"/>
+              <w:left w:w="100" w:type="dxa"/>
+              <w:bottom w:w="100" w:type="dxa"/>
+              <w:right w:w="100" w:type="dxa"/>
+            </w:tcMar>
+          </w:tcPr>
+          <w:p>
+            <w:pPr>
+              <w:jc w:val="both"/>
+              <w:rPr>
+                <w:sz w:val="20"/>
+                <w:szCs w:val="20"/>
+                <w:lang w:val="en-US"/>
+              </w:rPr>
+            </w:pPr>
+            <w:r>
+              <w:rPr>
+                <w:sz w:val="20"/>
+                <w:szCs w:val="20"/>
+                <w:lang w:val="en-US"/>
+              </w:rPr>
+              <w:t>city = “New York”</w:t>
+            </w:r>
+          </w:p>
+        </w:tc>
+        <w:tc>
+          <w:tcPr>
+            <w:tcW w:w="3254" w:type="dxa"/>
+            <w:tcBorders>
+              <w:top w:val="single" w:sz="8" w:space="0" w:color="000000"/>
+              <w:left w:val="single" w:sz="8" w:space="0" w:color="000000"/>
+              <w:bottom w:val="single" w:sz="8" w:space="0" w:color="000000"/>
+              <w:right w:val="single" w:sz="8" w:space="0" w:color="000000"/>
+            </w:tcBorders>
+            <w:shd w:val="clear" w:color="auto" w:fill="auto"/>
+            <w:tcMar>
+              <w:top w:w="100" w:type="dxa"/>
+              <w:left w:w="100" w:type="dxa"/>
+              <w:bottom w:w="100" w:type="dxa"/>
+              <w:right w:w="100" w:type="dxa"/>
+            </w:tcMar>
+          </w:tcPr>
+          <w:p>
+            <w:pPr>
+              <w:jc w:val="both"/>
+              <w:rPr>
+                <w:sz w:val="20"/>
+                <w:szCs w:val="20"/>
+              </w:rPr>
+            </w:pPr>
+            <w:r>
+              <w:rPr>
+                <w:sz w:val="20"/>
+                <w:szCs w:val="20"/>
+              </w:rPr>
+              <w:t>1</w:t>
+            </w:r>
+          </w:p>
+        </w:tc>
+      </w:tr>
+      <w:tr>
+        <w:trPr>
+          <w:trHeight w:val="480"/>
+        </w:trPr>
+        <w:tc>
+          <w:tcPr>
+            <w:tcW w:w="993" w:type="dxa"/>
+            <w:tcBorders>
+              <w:top w:val="single" w:sz="8" w:space="0" w:color="000000"/>
+              <w:left w:val="single" w:sz="8" w:space="0" w:color="000000"/>
+              <w:bottom w:val="single" w:sz="8" w:space="0" w:color="000000"/>
+              <w:right w:val="single" w:sz="8" w:space="0" w:color="000000"/>
+            </w:tcBorders>
+            <w:shd w:val="clear" w:color="auto" w:fill="auto"/>
+            <w:tcMar>
+              <w:top w:w="100" w:type="dxa"/>
+              <w:left w:w="100" w:type="dxa"/>
+              <w:bottom w:w="100" w:type="dxa"/>
+              <w:right w:w="100" w:type="dxa"/>
+            </w:tcMar>
+          </w:tcPr>
+          <w:p>
+            <w:pPr>
+              <w:jc w:val="both"/>
+              <w:rPr>
+                <w:sz w:val="20"/>
+                <w:szCs w:val="20"/>
+              </w:rPr>
+            </w:pPr>
+            <w:r>
+              <w:rPr>
+                <w:sz w:val="20"/>
+                <w:szCs w:val="20"/>
+              </w:rPr>
+              <w:t>Airport</w:t>
+            </w:r>
+          </w:p>
+        </w:tc>
+        <w:tc>
+          <w:tcPr>
+            <w:tcW w:w="2126" w:type="dxa"/>
+            <w:tcBorders>
+              <w:top w:val="single" w:sz="8" w:space="0" w:color="000000"/>
+              <w:left w:val="single" w:sz="8" w:space="0" w:color="000000"/>
+              <w:bottom w:val="single" w:sz="8" w:space="0" w:color="000000"/>
+              <w:right w:val="single" w:sz="8" w:space="0" w:color="000000"/>
+            </w:tcBorders>
+            <w:shd w:val="clear" w:color="auto" w:fill="auto"/>
+            <w:tcMar>
+              <w:top w:w="100" w:type="dxa"/>
+              <w:left w:w="100" w:type="dxa"/>
+              <w:bottom w:w="100" w:type="dxa"/>
+              <w:right w:w="100" w:type="dxa"/>
+            </w:tcMar>
+          </w:tcPr>
+          <w:p>
+            <w:pPr>
+              <w:jc w:val="both"/>
+              <w:rPr>
+                <w:sz w:val="20"/>
+                <w:szCs w:val="20"/>
+              </w:rPr>
+            </w:pPr>
+            <w:r>
+              <w:rPr>
+                <w:sz w:val="20"/>
+                <w:szCs w:val="20"/>
+              </w:rPr>
+              <w:t>binarySearchBy</w:t>
+            </w:r>
+            <w:r>
+              <w:rPr>
+                <w:sz w:val="20"/>
+                <w:szCs w:val="20"/>
+              </w:rPr>
+              <w:t xml:space="preserve">Terminal </w:t>
+            </w:r>
+            <w:r>
+              <w:rPr>
+                <w:sz w:val="20"/>
+                <w:szCs w:val="20"/>
+              </w:rPr>
+              <w:t>()</w:t>
+            </w:r>
+          </w:p>
+        </w:tc>
+        <w:tc>
+          <w:tcPr>
+            <w:tcW w:w="1417" w:type="dxa"/>
+            <w:tcBorders>
+              <w:top w:val="single" w:sz="8" w:space="0" w:color="000000"/>
+              <w:left w:val="single" w:sz="8" w:space="0" w:color="000000"/>
+              <w:bottom w:val="single" w:sz="8" w:space="0" w:color="000000"/>
+              <w:right w:val="single" w:sz="8" w:space="0" w:color="000000"/>
+            </w:tcBorders>
+            <w:shd w:val="clear" w:color="auto" w:fill="auto"/>
+            <w:tcMar>
+              <w:top w:w="100" w:type="dxa"/>
+              <w:left w:w="100" w:type="dxa"/>
+              <w:bottom w:w="100" w:type="dxa"/>
+              <w:right w:w="100" w:type="dxa"/>
+            </w:tcMar>
+          </w:tcPr>
+          <w:p>
+            <w:pPr>
+              <w:jc w:val="both"/>
+              <w:rPr>
+                <w:sz w:val="20"/>
+                <w:szCs w:val="20"/>
+              </w:rPr>
+            </w:pPr>
+            <w:r>
+              <w:rPr>
+                <w:sz w:val="20"/>
+                <w:szCs w:val="20"/>
+              </w:rPr>
+              <w:t>setuScenary2</w:t>
+            </w:r>
+          </w:p>
+        </w:tc>
+        <w:tc>
+          <w:tcPr>
+            <w:tcW w:w="1843" w:type="dxa"/>
+            <w:tcBorders>
+              <w:top w:val="single" w:sz="8" w:space="0" w:color="000000"/>
+              <w:left w:val="single" w:sz="8" w:space="0" w:color="000000"/>
+              <w:bottom w:val="single" w:sz="8" w:space="0" w:color="000000"/>
+              <w:right w:val="single" w:sz="8" w:space="0" w:color="000000"/>
+            </w:tcBorders>
+            <w:shd w:val="clear" w:color="auto" w:fill="auto"/>
+            <w:tcMar>
+              <w:top w:w="100" w:type="dxa"/>
+              <w:left w:w="100" w:type="dxa"/>
+              <w:bottom w:w="100" w:type="dxa"/>
+              <w:right w:w="100" w:type="dxa"/>
+            </w:tcMar>
+          </w:tcPr>
+          <w:p>
+            <w:pPr>
+              <w:jc w:val="both"/>
+              <w:rPr>
+                <w:sz w:val="20"/>
+                <w:szCs w:val="20"/>
+                <w:lang w:val="en-US"/>
+              </w:rPr>
+            </w:pPr>
+            <w:r>
+              <w:rPr>
+                <w:sz w:val="20"/>
+                <w:szCs w:val="20"/>
+                <w:lang w:val="en-US"/>
+              </w:rPr>
+              <w:t>terminal = “4”</w:t>
+            </w:r>
+          </w:p>
+        </w:tc>
+        <w:tc>
+          <w:tcPr>
+            <w:tcW w:w="3254" w:type="dxa"/>
+            <w:tcBorders>
+              <w:top w:val="single" w:sz="8" w:space="0" w:color="000000"/>
+              <w:left w:val="single" w:sz="8" w:space="0" w:color="000000"/>
+              <w:bottom w:val="single" w:sz="8" w:space="0" w:color="000000"/>
+              <w:right w:val="single" w:sz="8" w:space="0" w:color="000000"/>
+            </w:tcBorders>
+            <w:shd w:val="clear" w:color="auto" w:fill="auto"/>
+            <w:tcMar>
+              <w:top w:w="100" w:type="dxa"/>
+              <w:left w:w="100" w:type="dxa"/>
+              <w:bottom w:w="100" w:type="dxa"/>
+              <w:right w:w="100" w:type="dxa"/>
+            </w:tcMar>
+          </w:tcPr>
+          <w:p>
+            <w:pPr>
+              <w:jc w:val="both"/>
+              <w:rPr>
+                <w:sz w:val="20"/>
+                <w:szCs w:val="20"/>
+              </w:rPr>
+            </w:pPr>
+            <w:r>
+              <w:rPr>
+                <w:sz w:val="20"/>
+                <w:szCs w:val="20"/>
+              </w:rPr>
+              <w:t>3</w:t>
+            </w:r>
+          </w:p>
+        </w:tc>
+      </w:tr>
+      <w:tr>
+        <w:trPr>
+          <w:trHeight w:val="480"/>
+        </w:trPr>
+        <w:tc>
+          <w:tcPr>
+            <w:tcW w:w="993" w:type="dxa"/>
+            <w:tcBorders>
+              <w:top w:val="single" w:sz="8" w:space="0" w:color="000000"/>
+              <w:left w:val="single" w:sz="8" w:space="0" w:color="000000"/>
+              <w:bottom w:val="single" w:sz="8" w:space="0" w:color="000000"/>
+              <w:right w:val="single" w:sz="8" w:space="0" w:color="000000"/>
+            </w:tcBorders>
+            <w:shd w:val="clear" w:color="auto" w:fill="auto"/>
+            <w:tcMar>
+              <w:top w:w="100" w:type="dxa"/>
+              <w:left w:w="100" w:type="dxa"/>
+              <w:bottom w:w="100" w:type="dxa"/>
+              <w:right w:w="100" w:type="dxa"/>
+            </w:tcMar>
+          </w:tcPr>
+          <w:p>
+            <w:pPr>
+              <w:jc w:val="both"/>
+              <w:rPr>
+                <w:sz w:val="20"/>
+                <w:szCs w:val="20"/>
+              </w:rPr>
+            </w:pPr>
+            <w:r>
+              <w:rPr>
+                <w:sz w:val="20"/>
+                <w:szCs w:val="20"/>
+              </w:rPr>
+              <w:t>Airport</w:t>
+            </w:r>
+          </w:p>
+        </w:tc>
+        <w:tc>
+          <w:tcPr>
+            <w:tcW w:w="2126" w:type="dxa"/>
+            <w:tcBorders>
+              <w:top w:val="single" w:sz="8" w:space="0" w:color="000000"/>
+              <w:left w:val="single" w:sz="8" w:space="0" w:color="000000"/>
+              <w:bottom w:val="single" w:sz="8" w:space="0" w:color="000000"/>
+              <w:right w:val="single" w:sz="8" w:space="0" w:color="000000"/>
+            </w:tcBorders>
+            <w:shd w:val="clear" w:color="auto" w:fill="auto"/>
+            <w:tcMar>
+              <w:top w:w="100" w:type="dxa"/>
+              <w:left w:w="100" w:type="dxa"/>
+              <w:bottom w:w="100" w:type="dxa"/>
+              <w:right w:w="100" w:type="dxa"/>
+            </w:tcMar>
+          </w:tcPr>
+          <w:p>
+            <w:pPr>
+              <w:jc w:val="both"/>
+              <w:rPr>
+                <w:sz w:val="20"/>
+                <w:szCs w:val="20"/>
+              </w:rPr>
+            </w:pPr>
+            <w:r>
+              <w:rPr>
+                <w:sz w:val="20"/>
+                <w:szCs w:val="20"/>
+              </w:rPr>
+              <w:t>binarySearchBy</w:t>
+            </w:r>
+            <w:r>
+              <w:rPr>
+                <w:sz w:val="20"/>
+                <w:szCs w:val="20"/>
+              </w:rPr>
+              <w:t xml:space="preserve">Gate </w:t>
+            </w:r>
+            <w:r>
+              <w:rPr>
+                <w:sz w:val="20"/>
+                <w:szCs w:val="20"/>
+              </w:rPr>
+              <w:t>()</w:t>
+            </w:r>
+          </w:p>
+        </w:tc>
+        <w:tc>
+          <w:tcPr>
+            <w:tcW w:w="1417" w:type="dxa"/>
+            <w:tcBorders>
+              <w:top w:val="single" w:sz="8" w:space="0" w:color="000000"/>
+              <w:left w:val="single" w:sz="8" w:space="0" w:color="000000"/>
+              <w:bottom w:val="single" w:sz="8" w:space="0" w:color="000000"/>
+              <w:right w:val="single" w:sz="8" w:space="0" w:color="000000"/>
+            </w:tcBorders>
+            <w:shd w:val="clear" w:color="auto" w:fill="auto"/>
+            <w:tcMar>
+              <w:top w:w="100" w:type="dxa"/>
+              <w:left w:w="100" w:type="dxa"/>
+              <w:bottom w:w="100" w:type="dxa"/>
+              <w:right w:w="100" w:type="dxa"/>
+            </w:tcMar>
+          </w:tcPr>
+          <w:p>
+            <w:pPr>
+              <w:jc w:val="both"/>
+              <w:rPr>
+                <w:sz w:val="20"/>
+                <w:szCs w:val="20"/>
+              </w:rPr>
+            </w:pPr>
+            <w:r>
+              <w:rPr>
+                <w:sz w:val="20"/>
+                <w:szCs w:val="20"/>
+              </w:rPr>
+              <w:t>setuScenary2</w:t>
+            </w:r>
+          </w:p>
+        </w:tc>
+        <w:tc>
+          <w:tcPr>
+            <w:tcW w:w="1843" w:type="dxa"/>
+            <w:tcBorders>
+              <w:top w:val="single" w:sz="8" w:space="0" w:color="000000"/>
+              <w:left w:val="single" w:sz="8" w:space="0" w:color="000000"/>
+              <w:bottom w:val="single" w:sz="8" w:space="0" w:color="000000"/>
+              <w:right w:val="single" w:sz="8" w:space="0" w:color="000000"/>
+            </w:tcBorders>
+            <w:shd w:val="clear" w:color="auto" w:fill="auto"/>
+            <w:tcMar>
+              <w:top w:w="100" w:type="dxa"/>
+              <w:left w:w="100" w:type="dxa"/>
+              <w:bottom w:w="100" w:type="dxa"/>
+              <w:right w:w="100" w:type="dxa"/>
+            </w:tcMar>
+          </w:tcPr>
+          <w:p>
+            <w:pPr>
+              <w:jc w:val="both"/>
+              <w:rPr>
+                <w:sz w:val="20"/>
+                <w:szCs w:val="20"/>
+                <w:lang w:val="en-US"/>
+              </w:rPr>
+            </w:pPr>
+            <w:r>
+              <w:rPr>
+                <w:sz w:val="20"/>
+                <w:szCs w:val="20"/>
+                <w:lang w:val="en-US"/>
+              </w:rPr>
+              <w:t>gate = “</w:t>
+            </w:r>
+            <w:r>
+              <w:rPr>
+                <w:sz w:val="20"/>
+                <w:szCs w:val="20"/>
+                <w:lang w:val="en-US"/>
+              </w:rPr>
+              <w:t>6</w:t>
+            </w:r>
+            <w:r>
+              <w:rPr>
+                <w:sz w:val="20"/>
+                <w:szCs w:val="20"/>
+                <w:lang w:val="en-US"/>
+              </w:rPr>
+              <w:t>”</w:t>
+            </w:r>
+          </w:p>
+        </w:tc>
+        <w:tc>
+          <w:tcPr>
+            <w:tcW w:w="3254" w:type="dxa"/>
+            <w:tcBorders>
+              <w:top w:val="single" w:sz="8" w:space="0" w:color="000000"/>
+              <w:left w:val="single" w:sz="8" w:space="0" w:color="000000"/>
+              <w:bottom w:val="single" w:sz="8" w:space="0" w:color="000000"/>
+              <w:right w:val="single" w:sz="8" w:space="0" w:color="000000"/>
+            </w:tcBorders>
+            <w:shd w:val="clear" w:color="auto" w:fill="auto"/>
+            <w:tcMar>
+              <w:top w:w="100" w:type="dxa"/>
+              <w:left w:w="100" w:type="dxa"/>
+              <w:bottom w:w="100" w:type="dxa"/>
+              <w:right w:w="100" w:type="dxa"/>
+            </w:tcMar>
+          </w:tcPr>
+          <w:p>
+            <w:pPr>
+              <w:jc w:val="both"/>
+              <w:rPr>
+                <w:sz w:val="20"/>
+                <w:szCs w:val="20"/>
+              </w:rPr>
+            </w:pPr>
+            <w:r>
+              <w:rPr>
+                <w:sz w:val="20"/>
+                <w:szCs w:val="20"/>
+              </w:rPr>
+              <w:t>2</w:t>
+            </w:r>
+            <w:bookmarkStart w:id="0" w:name="_GoBack"/>
+            <w:bookmarkEnd w:id="0"/>
+          </w:p>
+        </w:tc>
+      </w:tr>
+    </w:tbl>
+    <w:p/>
     <w:sectPr>
-      <w:headerReference w:type="default" r:id="rId8"/>
+      <w:headerReference w:type="default" r:id="rId14"/>
       <w:pgSz w:w="12240" w:h="15840"/>
       <w:pgMar w:top="1417" w:right="1701" w:bottom="1417" w:left="1701" w:header="708" w:footer="708" w:gutter="0"/>
       <w:cols w:space="708"/>
@@ -1254,6 +5820,192 @@
     </w:r>
   </w:p>
 </w:hdr>
+</file>
+
+<file path=word/numbering.xml><?xml version="1.0" encoding="utf-8"?>
+<w:numbering xmlns:wpc="http://schemas.microsoft.com/office/word/2010/wordprocessingCanvas" xmlns:mc="http://schemas.openxmlformats.org/markup-compatibility/2006" xmlns:o="urn:schemas-microsoft-com:office:office" xmlns:r="http://schemas.openxmlformats.org/officeDocument/2006/relationships" xmlns:m="http://schemas.openxmlformats.org/officeDocument/2006/math" xmlns:v="urn:schemas-microsoft-com:vml" xmlns:wp14="http://schemas.microsoft.com/office/word/2010/wordprocessingDrawing" xmlns:wp="http://schemas.openxmlformats.org/drawingml/2006/wordprocessingDrawing" xmlns:w10="urn:schemas-microsoft-com:office:word" xmlns:w="http://schemas.openxmlformats.org/wordprocessingml/2006/main" xmlns:w14="http://schemas.microsoft.com/office/word/2010/wordml" xmlns:wpg="http://schemas.microsoft.com/office/word/2010/wordprocessingGroup" xmlns:wpi="http://schemas.microsoft.com/office/word/2010/wordprocessingInk" xmlns:wne="http://schemas.microsoft.com/office/word/2006/wordml" xmlns:wps="http://schemas.microsoft.com/office/word/2010/wordprocessingShape" mc:Ignorable="w14 wp14">
+  <w:abstractNum w:abstractNumId="0">
+    <w:nsid w:val="21A15EC3"/>
+    <w:multiLevelType w:val="hybridMultilevel"/>
+    <w:tmpl w:val="FCCCCA52"/>
+    <w:lvl w:ilvl="0" w:tplc="9E5467A0">
+      <w:start w:val="3"/>
+      <w:numFmt w:val="decimal"/>
+      <w:lvlText w:val="%1."/>
+      <w:lvlJc w:val="left"/>
+      <w:pPr>
+        <w:ind w:left="360" w:hanging="360"/>
+      </w:pPr>
+      <w:rPr>
+        <w:rFonts w:hint="default"/>
+      </w:rPr>
+    </w:lvl>
+    <w:lvl w:ilvl="1" w:tplc="240A0019" w:tentative="1">
+      <w:start w:val="1"/>
+      <w:numFmt w:val="lowerLetter"/>
+      <w:lvlText w:val="%2."/>
+      <w:lvlJc w:val="left"/>
+      <w:pPr>
+        <w:ind w:left="1080" w:hanging="360"/>
+      </w:pPr>
+    </w:lvl>
+    <w:lvl w:ilvl="2" w:tplc="240A001B" w:tentative="1">
+      <w:start w:val="1"/>
+      <w:numFmt w:val="lowerRoman"/>
+      <w:lvlText w:val="%3."/>
+      <w:lvlJc w:val="right"/>
+      <w:pPr>
+        <w:ind w:left="1800" w:hanging="180"/>
+      </w:pPr>
+    </w:lvl>
+    <w:lvl w:ilvl="3" w:tplc="240A000F" w:tentative="1">
+      <w:start w:val="1"/>
+      <w:numFmt w:val="decimal"/>
+      <w:lvlText w:val="%4."/>
+      <w:lvlJc w:val="left"/>
+      <w:pPr>
+        <w:ind w:left="2520" w:hanging="360"/>
+      </w:pPr>
+    </w:lvl>
+    <w:lvl w:ilvl="4" w:tplc="240A0019" w:tentative="1">
+      <w:start w:val="1"/>
+      <w:numFmt w:val="lowerLetter"/>
+      <w:lvlText w:val="%5."/>
+      <w:lvlJc w:val="left"/>
+      <w:pPr>
+        <w:ind w:left="3240" w:hanging="360"/>
+      </w:pPr>
+    </w:lvl>
+    <w:lvl w:ilvl="5" w:tplc="240A001B" w:tentative="1">
+      <w:start w:val="1"/>
+      <w:numFmt w:val="lowerRoman"/>
+      <w:lvlText w:val="%6."/>
+      <w:lvlJc w:val="right"/>
+      <w:pPr>
+        <w:ind w:left="3960" w:hanging="180"/>
+      </w:pPr>
+    </w:lvl>
+    <w:lvl w:ilvl="6" w:tplc="240A000F" w:tentative="1">
+      <w:start w:val="1"/>
+      <w:numFmt w:val="decimal"/>
+      <w:lvlText w:val="%7."/>
+      <w:lvlJc w:val="left"/>
+      <w:pPr>
+        <w:ind w:left="4680" w:hanging="360"/>
+      </w:pPr>
+    </w:lvl>
+    <w:lvl w:ilvl="7" w:tplc="240A0019" w:tentative="1">
+      <w:start w:val="1"/>
+      <w:numFmt w:val="lowerLetter"/>
+      <w:lvlText w:val="%8."/>
+      <w:lvlJc w:val="left"/>
+      <w:pPr>
+        <w:ind w:left="5400" w:hanging="360"/>
+      </w:pPr>
+    </w:lvl>
+    <w:lvl w:ilvl="8" w:tplc="240A001B" w:tentative="1">
+      <w:start w:val="1"/>
+      <w:numFmt w:val="lowerRoman"/>
+      <w:lvlText w:val="%9."/>
+      <w:lvlJc w:val="right"/>
+      <w:pPr>
+        <w:ind w:left="6120" w:hanging="180"/>
+      </w:pPr>
+    </w:lvl>
+  </w:abstractNum>
+  <w:abstractNum w:abstractNumId="1">
+    <w:nsid w:val="2F797887"/>
+    <w:multiLevelType w:val="hybridMultilevel"/>
+    <w:tmpl w:val="359C22B6"/>
+    <w:lvl w:ilvl="0" w:tplc="240A000F">
+      <w:start w:val="1"/>
+      <w:numFmt w:val="decimal"/>
+      <w:lvlText w:val="%1."/>
+      <w:lvlJc w:val="left"/>
+      <w:pPr>
+        <w:ind w:left="720" w:hanging="360"/>
+      </w:pPr>
+    </w:lvl>
+    <w:lvl w:ilvl="1" w:tplc="240A0019" w:tentative="1">
+      <w:start w:val="1"/>
+      <w:numFmt w:val="lowerLetter"/>
+      <w:lvlText w:val="%2."/>
+      <w:lvlJc w:val="left"/>
+      <w:pPr>
+        <w:ind w:left="1440" w:hanging="360"/>
+      </w:pPr>
+    </w:lvl>
+    <w:lvl w:ilvl="2" w:tplc="240A001B" w:tentative="1">
+      <w:start w:val="1"/>
+      <w:numFmt w:val="lowerRoman"/>
+      <w:lvlText w:val="%3."/>
+      <w:lvlJc w:val="right"/>
+      <w:pPr>
+        <w:ind w:left="2160" w:hanging="180"/>
+      </w:pPr>
+    </w:lvl>
+    <w:lvl w:ilvl="3" w:tplc="240A000F" w:tentative="1">
+      <w:start w:val="1"/>
+      <w:numFmt w:val="decimal"/>
+      <w:lvlText w:val="%4."/>
+      <w:lvlJc w:val="left"/>
+      <w:pPr>
+        <w:ind w:left="2880" w:hanging="360"/>
+      </w:pPr>
+    </w:lvl>
+    <w:lvl w:ilvl="4" w:tplc="240A0019" w:tentative="1">
+      <w:start w:val="1"/>
+      <w:numFmt w:val="lowerLetter"/>
+      <w:lvlText w:val="%5."/>
+      <w:lvlJc w:val="left"/>
+      <w:pPr>
+        <w:ind w:left="3600" w:hanging="360"/>
+      </w:pPr>
+    </w:lvl>
+    <w:lvl w:ilvl="5" w:tplc="240A001B" w:tentative="1">
+      <w:start w:val="1"/>
+      <w:numFmt w:val="lowerRoman"/>
+      <w:lvlText w:val="%6."/>
+      <w:lvlJc w:val="right"/>
+      <w:pPr>
+        <w:ind w:left="4320" w:hanging="180"/>
+      </w:pPr>
+    </w:lvl>
+    <w:lvl w:ilvl="6" w:tplc="240A000F" w:tentative="1">
+      <w:start w:val="1"/>
+      <w:numFmt w:val="decimal"/>
+      <w:lvlText w:val="%7."/>
+      <w:lvlJc w:val="left"/>
+      <w:pPr>
+        <w:ind w:left="5040" w:hanging="360"/>
+      </w:pPr>
+    </w:lvl>
+    <w:lvl w:ilvl="7" w:tplc="240A0019" w:tentative="1">
+      <w:start w:val="1"/>
+      <w:numFmt w:val="lowerLetter"/>
+      <w:lvlText w:val="%8."/>
+      <w:lvlJc w:val="left"/>
+      <w:pPr>
+        <w:ind w:left="5760" w:hanging="360"/>
+      </w:pPr>
+    </w:lvl>
+    <w:lvl w:ilvl="8" w:tplc="240A001B" w:tentative="1">
+      <w:start w:val="1"/>
+      <w:numFmt w:val="lowerRoman"/>
+      <w:lvlText w:val="%9."/>
+      <w:lvlJc w:val="right"/>
+      <w:pPr>
+        <w:ind w:left="6480" w:hanging="180"/>
+      </w:pPr>
+    </w:lvl>
+  </w:abstractNum>
+  <w:num w:numId="1">
+    <w:abstractNumId w:val="1"/>
+  </w:num>
+  <w:num w:numId="2">
+    <w:abstractNumId w:val="0"/>
+  </w:num>
+</w:numbering>
 </file>
 
 <file path=word/styles.xml><?xml version="1.0" encoding="utf-8"?>
@@ -1600,6 +6352,48 @@
         </w:tcBorders>
       </w:tcPr>
     </w:tblStylePr>
+  </w:style>
+  <w:style w:type="paragraph" w:styleId="Textodeglobo">
+    <w:name w:val="Balloon Text"/>
+    <w:basedOn w:val="Normal"/>
+    <w:link w:val="TextodegloboCar"/>
+    <w:uiPriority w:val="99"/>
+    <w:semiHidden/>
+    <w:unhideWhenUsed/>
+    <w:rsid w:val="00293567"/>
+    <w:pPr>
+      <w:spacing w:line="240" w:lineRule="auto"/>
+    </w:pPr>
+    <w:rPr>
+      <w:rFonts w:ascii="Tahoma" w:hAnsi="Tahoma" w:cs="Tahoma"/>
+      <w:sz w:val="16"/>
+      <w:szCs w:val="16"/>
+    </w:rPr>
+  </w:style>
+  <w:style w:type="character" w:customStyle="1" w:styleId="TextodegloboCar">
+    <w:name w:val="Texto de globo Car"/>
+    <w:basedOn w:val="Fuentedeprrafopredeter"/>
+    <w:link w:val="Textodeglobo"/>
+    <w:uiPriority w:val="99"/>
+    <w:semiHidden/>
+    <w:rsid w:val="00293567"/>
+    <w:rPr>
+      <w:rFonts w:ascii="Tahoma" w:eastAsia="Arial" w:hAnsi="Tahoma" w:cs="Tahoma"/>
+      <w:sz w:val="16"/>
+      <w:szCs w:val="16"/>
+      <w:lang w:eastAsia="es-CO"/>
+    </w:rPr>
+  </w:style>
+  <w:style w:type="paragraph" w:styleId="Prrafodelista">
+    <w:name w:val="List Paragraph"/>
+    <w:basedOn w:val="Normal"/>
+    <w:uiPriority w:val="34"/>
+    <w:qFormat/>
+    <w:rsid w:val="00817465"/>
+    <w:pPr>
+      <w:ind w:left="720"/>
+      <w:contextualSpacing/>
+    </w:pPr>
   </w:style>
 </w:styles>
 </file>
@@ -1949,6 +6743,48 @@
       </w:tcPr>
     </w:tblStylePr>
   </w:style>
+  <w:style w:type="paragraph" w:styleId="Textodeglobo">
+    <w:name w:val="Balloon Text"/>
+    <w:basedOn w:val="Normal"/>
+    <w:link w:val="TextodegloboCar"/>
+    <w:uiPriority w:val="99"/>
+    <w:semiHidden/>
+    <w:unhideWhenUsed/>
+    <w:rsid w:val="00293567"/>
+    <w:pPr>
+      <w:spacing w:line="240" w:lineRule="auto"/>
+    </w:pPr>
+    <w:rPr>
+      <w:rFonts w:ascii="Tahoma" w:hAnsi="Tahoma" w:cs="Tahoma"/>
+      <w:sz w:val="16"/>
+      <w:szCs w:val="16"/>
+    </w:rPr>
+  </w:style>
+  <w:style w:type="character" w:customStyle="1" w:styleId="TextodegloboCar">
+    <w:name w:val="Texto de globo Car"/>
+    <w:basedOn w:val="Fuentedeprrafopredeter"/>
+    <w:link w:val="Textodeglobo"/>
+    <w:uiPriority w:val="99"/>
+    <w:semiHidden/>
+    <w:rsid w:val="00293567"/>
+    <w:rPr>
+      <w:rFonts w:ascii="Tahoma" w:eastAsia="Arial" w:hAnsi="Tahoma" w:cs="Tahoma"/>
+      <w:sz w:val="16"/>
+      <w:szCs w:val="16"/>
+      <w:lang w:eastAsia="es-CO"/>
+    </w:rPr>
+  </w:style>
+  <w:style w:type="paragraph" w:styleId="Prrafodelista">
+    <w:name w:val="List Paragraph"/>
+    <w:basedOn w:val="Normal"/>
+    <w:uiPriority w:val="34"/>
+    <w:qFormat/>
+    <w:rsid w:val="00817465"/>
+    <w:pPr>
+      <w:ind w:left="720"/>
+      <w:contextualSpacing/>
+    </w:pPr>
+  </w:style>
 </w:styles>
 </file>
 

</xml_diff>